<commit_message>
Correction of data file format and other smal changes
</commit_message>
<xml_diff>
--- a/man/man.docx
+++ b/man/man.docx
@@ -1,6 +1,6 @@
 
 <file path=word/document.xml><?xml version="1.0" encoding="utf-8"?>
-<w:document xmlns:wpc="http://schemas.microsoft.com/office/word/2010/wordprocessingCanvas" xmlns:cx="http://schemas.microsoft.com/office/drawing/2014/chartex" xmlns:cx1="http://schemas.microsoft.com/office/drawing/2015/9/8/chartex" xmlns:mc="http://schemas.openxmlformats.org/markup-compatibility/2006" xmlns:o="urn:schemas-microsoft-com:office:office" xmlns:r="http://schemas.openxmlformats.org/officeDocument/2006/relationships" xmlns:m="http://schemas.openxmlformats.org/officeDocument/2006/math" xmlns:v="urn:schemas-microsoft-com:vml" xmlns:wp14="http://schemas.microsoft.com/office/word/2010/wordprocessingDrawing" xmlns:wp="http://schemas.openxmlformats.org/drawingml/2006/wordprocessingDrawing" xmlns:w10="urn:schemas-microsoft-com:office:word" xmlns:w="http://schemas.openxmlformats.org/wordprocessingml/2006/main" xmlns:w14="http://schemas.microsoft.com/office/word/2010/wordml" xmlns:w15="http://schemas.microsoft.com/office/word/2012/wordml" xmlns:w16se="http://schemas.microsoft.com/office/word/2015/wordml/symex" xmlns:wpg="http://schemas.microsoft.com/office/word/2010/wordprocessingGroup" xmlns:wpi="http://schemas.microsoft.com/office/word/2010/wordprocessingInk" xmlns:wne="http://schemas.microsoft.com/office/word/2006/wordml" xmlns:wps="http://schemas.microsoft.com/office/word/2010/wordprocessingShape" mc:Ignorable="w14 w15 w16se wp14">
+<w:document xmlns:wpc="http://schemas.microsoft.com/office/word/2010/wordprocessingCanvas" xmlns:cx="http://schemas.microsoft.com/office/drawing/2014/chartex" xmlns:cx1="http://schemas.microsoft.com/office/drawing/2015/9/8/chartex" xmlns:cx2="http://schemas.microsoft.com/office/drawing/2015/10/21/chartex" xmlns:cx3="http://schemas.microsoft.com/office/drawing/2016/5/9/chartex" xmlns:cx4="http://schemas.microsoft.com/office/drawing/2016/5/10/chartex" xmlns:cx5="http://schemas.microsoft.com/office/drawing/2016/5/11/chartex" xmlns:cx6="http://schemas.microsoft.com/office/drawing/2016/5/12/chartex" xmlns:cx7="http://schemas.microsoft.com/office/drawing/2016/5/13/chartex" xmlns:cx8="http://schemas.microsoft.com/office/drawing/2016/5/14/chartex" xmlns:mc="http://schemas.openxmlformats.org/markup-compatibility/2006" xmlns:aink="http://schemas.microsoft.com/office/drawing/2016/ink" xmlns:am3d="http://schemas.microsoft.com/office/drawing/2017/model3d" xmlns:o="urn:schemas-microsoft-com:office:office" xmlns:r="http://schemas.openxmlformats.org/officeDocument/2006/relationships" xmlns:m="http://schemas.openxmlformats.org/officeDocument/2006/math" xmlns:v="urn:schemas-microsoft-com:vml" xmlns:wp14="http://schemas.microsoft.com/office/word/2010/wordprocessingDrawing" xmlns:wp="http://schemas.openxmlformats.org/drawingml/2006/wordprocessingDrawing" xmlns:w10="urn:schemas-microsoft-com:office:word" xmlns:w="http://schemas.openxmlformats.org/wordprocessingml/2006/main" xmlns:w14="http://schemas.microsoft.com/office/word/2010/wordml" xmlns:w15="http://schemas.microsoft.com/office/word/2012/wordml" xmlns:w16cid="http://schemas.microsoft.com/office/word/2016/wordml/cid" xmlns:w16se="http://schemas.microsoft.com/office/word/2015/wordml/symex" xmlns:wpg="http://schemas.microsoft.com/office/word/2010/wordprocessingGroup" xmlns:wpi="http://schemas.microsoft.com/office/word/2010/wordprocessingInk" xmlns:wne="http://schemas.microsoft.com/office/word/2006/wordml" xmlns:wps="http://schemas.microsoft.com/office/word/2010/wordprocessingShape" mc:Ignorable="w14 w15 w16se w16cid wp14">
   <w:body>
     <w:p>
       <w:pPr>
@@ -11,8 +11,6 @@
           <w:lang w:val="en-US"/>
         </w:rPr>
       </w:pPr>
-      <w:bookmarkStart w:id="0" w:name="_GoBack"/>
-      <w:bookmarkEnd w:id="0"/>
     </w:p>
     <w:p>
       <w:pPr>
@@ -659,9 +657,11 @@
             <w:pPr>
               <w:pStyle w:val="AltT"/>
             </w:pPr>
+            <w:proofErr w:type="spellStart"/>
             <w:r>
               <w:t>ТТж</w:t>
             </w:r>
+            <w:proofErr w:type="spellEnd"/>
           </w:p>
         </w:tc>
         <w:tc>
@@ -738,7 +738,13 @@
               <w:pStyle w:val="AltT"/>
             </w:pPr>
             <w:r>
-              <w:t>одинарная маркировка;</w:t>
+              <w:t>одинарная маркировка</w:t>
+            </w:r>
+            <w:r>
+              <w:t xml:space="preserve"> проводника</w:t>
+            </w:r>
+            <w:r>
+              <w:t>;</w:t>
             </w:r>
           </w:p>
         </w:tc>
@@ -788,7 +794,13 @@
               <w:pStyle w:val="AltT"/>
             </w:pPr>
             <w:r>
-              <w:t>зеркальная маркировка;</w:t>
+              <w:t>зеркальная маркировка</w:t>
+            </w:r>
+            <w:r>
+              <w:t xml:space="preserve"> проводника</w:t>
+            </w:r>
+            <w:r>
+              <w:t>;</w:t>
             </w:r>
           </w:p>
         </w:tc>
@@ -875,6 +887,7 @@
         <w:rPr>
           <w:b/>
         </w:rPr>
+        <w:lastRenderedPageBreak/>
         <w:t>РАЗДЕЛ ПОЛЬЗОВАТЕЛЯ</w:t>
       </w:r>
     </w:p>
@@ -1499,8 +1512,13 @@
               <w:pStyle w:val="AltT"/>
             </w:pPr>
             <w:r>
-              <w:t>DEK5/5 MC NE WS 1609801044 Weidmuller</w:t>
-            </w:r>
+              <w:t xml:space="preserve">DEK5/5 MC NE WS 1609801044 </w:t>
+            </w:r>
+            <w:proofErr w:type="spellStart"/>
+            <w:r>
+              <w:t>Weidmuller</w:t>
+            </w:r>
+            <w:proofErr w:type="spellEnd"/>
             <w:r>
               <w:t xml:space="preserve"> </w:t>
             </w:r>
@@ -1571,8 +1589,13 @@
               <w:pStyle w:val="AltT"/>
             </w:pPr>
             <w:r>
-              <w:t>ТНМ ЕТ ТА 58/55 WS У136 253939 Weidmuller</w:t>
-            </w:r>
+              <w:t xml:space="preserve">ТНМ ЕТ ТА 58/55 WS У136 253939 </w:t>
+            </w:r>
+            <w:proofErr w:type="spellStart"/>
+            <w:r>
+              <w:t>Weidmuller</w:t>
+            </w:r>
+            <w:proofErr w:type="spellEnd"/>
           </w:p>
         </w:tc>
       </w:tr>
@@ -1652,7 +1675,15 @@
               <w:t>мм</w:t>
             </w:r>
             <w:r>
-              <w:t xml:space="preserve"> (HSS-HF 2.4-4.8 EL W30M Weidmuller)</w:t>
+              <w:t xml:space="preserve"> (HSS-HF 2.4-4.8 EL W30M </w:t>
+            </w:r>
+            <w:proofErr w:type="spellStart"/>
+            <w:r>
+              <w:t>Weidmuller</w:t>
+            </w:r>
+            <w:proofErr w:type="spellEnd"/>
+            <w:r>
+              <w:t>)</w:t>
             </w:r>
           </w:p>
         </w:tc>
@@ -1736,7 +1767,15 @@
               <w:t>мм</w:t>
             </w:r>
             <w:r>
-              <w:t xml:space="preserve"> (HSS-HF 2.4-4.8 EL W30M Weidmuller)</w:t>
+              <w:t xml:space="preserve"> (HSS-HF 2.4-4.8 EL W30M </w:t>
+            </w:r>
+            <w:proofErr w:type="spellStart"/>
+            <w:r>
+              <w:t>Weidmuller</w:t>
+            </w:r>
+            <w:proofErr w:type="spellEnd"/>
+            <w:r>
+              <w:t>)</w:t>
             </w:r>
           </w:p>
         </w:tc>
@@ -1842,8 +1881,13 @@
         <w:t xml:space="preserve"> данным маркировки</w:t>
       </w:r>
       <w:r>
-        <w:t xml:space="preserve"> на маркировочный материал DEK5/5 MC NE WS 1609801044 Weidmuller</w:t>
-      </w:r>
+        <w:t xml:space="preserve"> на маркировочный материал DEK5/5 MC NE WS 1609801044 </w:t>
+      </w:r>
+      <w:proofErr w:type="spellStart"/>
+      <w:r>
+        <w:t>Weidmuller</w:t>
+      </w:r>
+      <w:proofErr w:type="spellEnd"/>
       <w:r>
         <w:t>;</w:t>
       </w:r>
@@ -1871,8 +1915,13 @@
         <w:t>MMP</w:t>
       </w:r>
       <w:r>
-        <w:t xml:space="preserve"> Weidmuller</w:t>
-      </w:r>
+        <w:t xml:space="preserve"> </w:t>
+      </w:r>
+      <w:proofErr w:type="spellStart"/>
+      <w:r>
+        <w:t>Weidmuller</w:t>
+      </w:r>
+      <w:proofErr w:type="spellEnd"/>
       <w:r>
         <w:t>.</w:t>
       </w:r>
@@ -1883,6 +1932,7 @@
         <w:keepNext/>
       </w:pPr>
       <w:r>
+        <w:lastRenderedPageBreak/>
         <w:t>Данные маркировки</w:t>
       </w:r>
     </w:p>
@@ -1941,7 +1991,16 @@
         <w:t xml:space="preserve"> Книга содержит листы с </w:t>
       </w:r>
       <w:r>
-        <w:t>текстом</w:t>
+        <w:t>текст</w:t>
+      </w:r>
+      <w:r>
+        <w:t>а</w:t>
+      </w:r>
+      <w:r>
+        <w:t>м</w:t>
+      </w:r>
+      <w:r>
+        <w:t>и</w:t>
       </w:r>
       <w:r>
         <w:t xml:space="preserve"> маркировки, изготавливаемой соответствующим</w:t>
@@ -2131,8 +2190,13 @@
         <w:t>MMP</w:t>
       </w:r>
       <w:r>
-        <w:t xml:space="preserve"> Weidmuller</w:t>
-      </w:r>
+        <w:t xml:space="preserve"> </w:t>
+      </w:r>
+      <w:proofErr w:type="spellStart"/>
+      <w:r>
+        <w:t>Weidmuller</w:t>
+      </w:r>
+      <w:proofErr w:type="spellEnd"/>
       <w:r>
         <w:t xml:space="preserve"> необходимо </w:t>
       </w:r>
@@ -2147,7 +2211,14 @@
       </w:r>
       <w:r>
         <w:noBreakHyphen/>
-        <w:t>Print® </w:t>
+      </w:r>
+      <w:proofErr w:type="spellStart"/>
+      <w:r>
+        <w:t>Print</w:t>
+      </w:r>
+      <w:proofErr w:type="spellEnd"/>
+      <w:r>
+        <w:t>® </w:t>
       </w:r>
       <w:r>
         <w:t>PRO</w:t>
@@ -2213,7 +2284,14 @@
       </w:r>
       <w:r>
         <w:noBreakHyphen/>
-        <w:t>Print® </w:t>
+      </w:r>
+      <w:proofErr w:type="spellStart"/>
+      <w:r>
+        <w:t>Print</w:t>
+      </w:r>
+      <w:proofErr w:type="spellEnd"/>
+      <w:r>
+        <w:t>® </w:t>
       </w:r>
       <w:r>
         <w:t>PRO</w:t>
@@ -2265,6 +2343,7 @@
       <w:r>
         <w:t xml:space="preserve"> текста маркировки и улучшения повторяемости готовых изделий разработана специализированная программа </w:t>
       </w:r>
+      <w:proofErr w:type="spellStart"/>
       <w:r>
         <w:rPr>
           <w:b/>
@@ -2272,6 +2351,7 @@
         </w:rPr>
         <w:t>MarkV</w:t>
       </w:r>
+      <w:proofErr w:type="spellEnd"/>
       <w:r>
         <w:t>.</w:t>
       </w:r>
@@ -2280,12 +2360,14 @@
       <w:pPr>
         <w:pStyle w:val="AltA"/>
       </w:pPr>
+      <w:proofErr w:type="spellStart"/>
       <w:r>
         <w:rPr>
           <w:lang w:val="en-US"/>
         </w:rPr>
         <w:t>MarkV</w:t>
       </w:r>
+      <w:proofErr w:type="spellEnd"/>
       <w:r>
         <w:t xml:space="preserve"> позволяе</w:t>
       </w:r>
@@ -2312,7 +2394,14 @@
       </w:r>
       <w:r>
         <w:noBreakHyphen/>
-        <w:t>Print® </w:t>
+      </w:r>
+      <w:proofErr w:type="spellStart"/>
+      <w:r>
+        <w:t>Print</w:t>
+      </w:r>
+      <w:proofErr w:type="spellEnd"/>
+      <w:r>
+        <w:t>® </w:t>
       </w:r>
       <w:r>
         <w:t>PRO</w:t>
@@ -2331,12 +2420,14 @@
       <w:r>
         <w:t xml:space="preserve">программа </w:t>
       </w:r>
+      <w:proofErr w:type="spellStart"/>
       <w:r>
         <w:rPr>
           <w:lang w:val="en-US"/>
         </w:rPr>
         <w:t>MarkV</w:t>
       </w:r>
+      <w:proofErr w:type="spellEnd"/>
       <w:r>
         <w:t xml:space="preserve"> разработаны на </w:t>
       </w:r>
@@ -2361,8 +2452,9 @@
         <w:pStyle w:val="Alt2"/>
         <w:pageBreakBefore/>
       </w:pPr>
-      <w:bookmarkStart w:id="1" w:name="_Ref42669851"/>
-      <w:r>
+      <w:bookmarkStart w:id="0" w:name="_Ref42669851"/>
+      <w:r>
+        <w:lastRenderedPageBreak/>
         <w:t>Формат данных в файле данных маркировки (ф</w:t>
       </w:r>
       <w:r>
@@ -2381,8 +2473,13 @@
         <w:t xml:space="preserve"> «*</w:t>
       </w:r>
       <w:r>
-        <w:t>.xlsx</w:t>
-      </w:r>
+        <w:t>.</w:t>
+      </w:r>
+      <w:proofErr w:type="spellStart"/>
+      <w:r>
+        <w:t>xlsx</w:t>
+      </w:r>
+      <w:proofErr w:type="spellEnd"/>
       <w:r>
         <w:t>») (</w:t>
       </w:r>
@@ -2398,16 +2495,18 @@
         </w:rPr>
         <w:t xml:space="preserve"> </w:t>
       </w:r>
+      <w:proofErr w:type="spellStart"/>
       <w:r>
         <w:rPr>
           <w:color w:val="FFC000"/>
         </w:rPr>
         <w:t>мидл</w:t>
       </w:r>
+      <w:proofErr w:type="spellEnd"/>
       <w:r>
         <w:t>)</w:t>
       </w:r>
-      <w:bookmarkEnd w:id="1"/>
+      <w:bookmarkEnd w:id="0"/>
     </w:p>
     <w:p>
       <w:pPr>
@@ -2424,7 +2523,33 @@
           <w:rPr>
             <w:rStyle w:val="af1"/>
           </w:rPr>
-          <w:t>Данные маркировки.xlsx</w:t>
+          <w:t>Данные маркиро</w:t>
+        </w:r>
+        <w:r>
+          <w:rPr>
+            <w:rStyle w:val="af1"/>
+          </w:rPr>
+          <w:t>в</w:t>
+        </w:r>
+        <w:r>
+          <w:rPr>
+            <w:rStyle w:val="af1"/>
+          </w:rPr>
+          <w:t>к</w:t>
+        </w:r>
+        <w:bookmarkStart w:id="1" w:name="_GoBack"/>
+        <w:bookmarkEnd w:id="1"/>
+        <w:r>
+          <w:rPr>
+            <w:rStyle w:val="af1"/>
+          </w:rPr>
+          <w:t>и</w:t>
+        </w:r>
+        <w:r>
+          <w:rPr>
+            <w:rStyle w:val="af1"/>
+          </w:rPr>
+          <w:t>.xlsx</w:t>
         </w:r>
       </w:hyperlink>
       <w:r>
@@ -2441,12 +2566,14 @@
       <w:r>
         <w:t xml:space="preserve">Для обработки данных маркировки программой </w:t>
       </w:r>
+      <w:proofErr w:type="spellStart"/>
       <w:r>
         <w:rPr>
           <w:lang w:val="en-US"/>
         </w:rPr>
         <w:t>MarkV</w:t>
       </w:r>
+      <w:proofErr w:type="spellEnd"/>
       <w:r>
         <w:t xml:space="preserve"> к</w:t>
       </w:r>
@@ -2485,12 +2612,14 @@
       <w:r>
         <w:t xml:space="preserve">Данные для обработки программой </w:t>
       </w:r>
+      <w:proofErr w:type="spellStart"/>
       <w:r>
         <w:rPr>
           <w:lang w:val="en-US"/>
         </w:rPr>
         <w:t>MarkV</w:t>
       </w:r>
+      <w:proofErr w:type="spellEnd"/>
       <w:r>
         <w:t xml:space="preserve"> должны быть расположены </w:t>
       </w:r>
@@ -2546,7 +2675,14 @@
       </w:r>
       <w:r>
         <w:noBreakHyphen/>
-        <w:t>Print® </w:t>
+      </w:r>
+      <w:proofErr w:type="spellStart"/>
+      <w:r>
+        <w:t>Print</w:t>
+      </w:r>
+      <w:proofErr w:type="spellEnd"/>
+      <w:r>
+        <w:t>® </w:t>
       </w:r>
       <w:r>
         <w:t>PRO</w:t>
@@ -2713,12 +2849,14 @@
       <w:r>
         <w:t xml:space="preserve">столбцы таблиц не учитываются программой </w:t>
       </w:r>
+      <w:proofErr w:type="spellStart"/>
       <w:r>
         <w:rPr>
           <w:lang w:val="en-US"/>
         </w:rPr>
         <w:t>MarkV</w:t>
       </w:r>
+      <w:proofErr w:type="spellEnd"/>
       <w:r>
         <w:t xml:space="preserve">. Порядок следования листов и столбцов значения не </w:t>
       </w:r>
@@ -2910,6 +3048,7 @@
         <w:rPr>
           <w:b/>
         </w:rPr>
+        <w:lastRenderedPageBreak/>
         <w:t>Конец</w:t>
       </w:r>
       <w:r>
@@ -2951,7 +3090,13 @@
         <w:t>Тип</w:t>
       </w:r>
       <w:r>
-        <w:t xml:space="preserve"> – тип (марка) кабеля (пример: ВВГнг</w:t>
+        <w:t xml:space="preserve"> – тип (марка) кабеля (</w:t>
+      </w:r>
+      <w:r>
+        <w:t>на</w:t>
+      </w:r>
+      <w:r>
+        <w:t>пример: ВВГнг</w:t>
       </w:r>
       <w:r>
         <w:t>-</w:t>
@@ -2978,7 +3123,23 @@
         <w:t>Структура</w:t>
       </w:r>
       <w:r>
-        <w:t xml:space="preserve"> – строка, содержащая количество, распределение и сечение (кв.мм) жил в кабеле и через знак «/» количество используемых жил в кабеле (например, </w:t>
+        <w:t xml:space="preserve"> – строка, содержащая количество, распределение и сечение (</w:t>
+      </w:r>
+      <w:proofErr w:type="spellStart"/>
+      <w:proofErr w:type="gramStart"/>
+      <w:r>
+        <w:t>кв.мм</w:t>
+      </w:r>
+      <w:proofErr w:type="spellEnd"/>
+      <w:proofErr w:type="gramEnd"/>
+      <w:r>
+        <w:t>) жил в кабеле и через знак «/» количество используемых жил в кабеле (например</w:t>
+      </w:r>
+      <w:r>
+        <w:t>:</w:t>
+      </w:r>
+      <w:r>
+        <w:t xml:space="preserve"> </w:t>
       </w:r>
       <w:r>
         <w:t>1</w:t>
@@ -3171,7 +3332,7 @@
         <w:t>А</w:t>
       </w:r>
       <w:r>
-        <w:t xml:space="preserve"> – порядковый номер жилы (или, так называемый, номер цепи согласно схеме соединений внешних проводок);</w:t>
+        <w:t xml:space="preserve"> – порядковый номер жилы (или, так называемый, номер цепи согласно схеме);</w:t>
       </w:r>
     </w:p>
     <w:p>
@@ -3261,6 +3422,7 @@
         <w:rPr>
           <w:b/>
         </w:rPr>
+        <w:lastRenderedPageBreak/>
         <w:t>Столбцы листа «провод</w:t>
       </w:r>
       <w:r>
@@ -3362,7 +3524,17 @@
         <w:t>проводника</w:t>
       </w:r>
       <w:r>
-        <w:t>, кв.мм;</w:t>
+        <w:t xml:space="preserve">, </w:t>
+      </w:r>
+      <w:proofErr w:type="spellStart"/>
+      <w:proofErr w:type="gramStart"/>
+      <w:r>
+        <w:t>кв.мм</w:t>
+      </w:r>
+      <w:proofErr w:type="spellEnd"/>
+      <w:proofErr w:type="gramEnd"/>
+      <w:r>
+        <w:t>;</w:t>
       </w:r>
     </w:p>
     <w:p>
@@ -3462,6 +3634,7 @@
         <w:pageBreakBefore/>
       </w:pPr>
       <w:r>
+        <w:lastRenderedPageBreak/>
         <w:t xml:space="preserve">Алгоритм </w:t>
       </w:r>
       <w:r>
@@ -3500,12 +3673,14 @@
       <w:r>
         <w:t xml:space="preserve">программы </w:t>
       </w:r>
+      <w:proofErr w:type="spellStart"/>
       <w:r>
         <w:rPr>
           <w:lang w:val="en-US"/>
         </w:rPr>
         <w:t>MarkV</w:t>
       </w:r>
+      <w:proofErr w:type="spellEnd"/>
       <w:r>
         <w:t xml:space="preserve"> (</w:t>
       </w:r>
@@ -3519,8 +3694,16 @@
         <w:rPr>
           <w:color w:val="92D050"/>
         </w:rPr>
-        <w:t xml:space="preserve"> лайт</w:t>
-      </w:r>
+        <w:t xml:space="preserve"> </w:t>
+      </w:r>
+      <w:proofErr w:type="spellStart"/>
+      <w:r>
+        <w:rPr>
+          <w:color w:val="92D050"/>
+        </w:rPr>
+        <w:t>лайт</w:t>
+      </w:r>
+      <w:proofErr w:type="spellEnd"/>
       <w:r>
         <w:t>)</w:t>
       </w:r>
@@ -3564,6 +3747,7 @@
       <w:r>
         <w:t xml:space="preserve"> </w:t>
       </w:r>
+      <w:proofErr w:type="spellStart"/>
       <w:r>
         <w:rPr>
           <w:b/>
@@ -3571,6 +3755,7 @@
         </w:rPr>
         <w:t>MarkV</w:t>
       </w:r>
+      <w:proofErr w:type="spellEnd"/>
       <w:r>
         <w:t>.</w:t>
       </w:r>
@@ -3585,7 +3770,7 @@
           <w:lang w:eastAsia="ru-RU"/>
         </w:rPr>
         <w:drawing>
-          <wp:inline distT="0" distB="0" distL="0" distR="0" wp14:anchorId="4239C698" wp14:editId="4AD9D8C6">
+          <wp:inline distT="0" distB="0" distL="0" distR="0" wp14:anchorId="2D15AF60" wp14:editId="33F5CB98">
             <wp:extent cx="6300470" cy="1250950"/>
             <wp:effectExtent l="0" t="0" r="5080" b="6350"/>
             <wp:docPr id="1" name="Рисунок 1"/>
@@ -3634,12 +3819,14 @@
       <w:r>
         <w:t xml:space="preserve">программы </w:t>
       </w:r>
+      <w:proofErr w:type="spellStart"/>
       <w:r>
         <w:rPr>
           <w:lang w:val="en-US"/>
         </w:rPr>
         <w:t>MarkV</w:t>
       </w:r>
+      <w:proofErr w:type="spellEnd"/>
     </w:p>
     <w:p>
       <w:pPr>
@@ -3768,13 +3955,24 @@
         <w:t xml:space="preserve"> (</w:t>
       </w:r>
       <w:r>
-        <w:t>например, M</w:t>
+        <w:t>например</w:t>
+      </w:r>
+      <w:r>
+        <w:t>:</w:t>
+      </w:r>
+      <w:r>
+        <w:t xml:space="preserve"> M</w:t>
       </w:r>
       <w:r>
         <w:noBreakHyphen/>
       </w:r>
-      <w:r>
-        <w:t>Print® </w:t>
+      <w:proofErr w:type="spellStart"/>
+      <w:r>
+        <w:t>Print</w:t>
+      </w:r>
+      <w:proofErr w:type="spellEnd"/>
+      <w:r>
+        <w:t>® </w:t>
       </w:r>
       <w:r>
         <w:t>PRO</w:t>
@@ -3783,8 +3981,13 @@
         <w:t xml:space="preserve"> </w:t>
       </w:r>
       <w:r>
-        <w:t>от производителя Weidmueller</w:t>
-      </w:r>
+        <w:t xml:space="preserve">от производителя </w:t>
+      </w:r>
+      <w:proofErr w:type="spellStart"/>
+      <w:r>
+        <w:t>Weidmueller</w:t>
+      </w:r>
+      <w:proofErr w:type="spellEnd"/>
       <w:r>
         <w:t>)</w:t>
       </w:r>
@@ -3876,24 +4079,28 @@
         </w:rPr>
         <w:t xml:space="preserve">Для печати текста на материале маркировки в шаблонах пакета поддержки применён шрифт </w:t>
       </w:r>
+      <w:proofErr w:type="spellStart"/>
       <w:r>
         <w:rPr>
           <w:lang w:val="en-US" w:eastAsia="ru-RU"/>
         </w:rPr>
         <w:t>InconsolataCur</w:t>
       </w:r>
+      <w:proofErr w:type="spellEnd"/>
       <w:r>
         <w:rPr>
           <w:lang w:eastAsia="ru-RU"/>
         </w:rPr>
         <w:t>.</w:t>
       </w:r>
+      <w:proofErr w:type="spellStart"/>
       <w:r>
         <w:rPr>
           <w:lang w:val="en-US" w:eastAsia="ru-RU"/>
         </w:rPr>
         <w:t>ttf</w:t>
       </w:r>
+      <w:proofErr w:type="spellEnd"/>
       <w:r>
         <w:rPr>
           <w:lang w:eastAsia="ru-RU"/>
@@ -3968,6 +4175,7 @@
         </w:rPr>
         <w:t xml:space="preserve">рифт </w:t>
       </w:r>
+      <w:proofErr w:type="spellStart"/>
       <w:r>
         <w:rPr>
           <w:b/>
@@ -3975,6 +4183,7 @@
         </w:rPr>
         <w:t>InconsolataCur</w:t>
       </w:r>
+      <w:proofErr w:type="spellEnd"/>
       <w:r>
         <w:rPr>
           <w:b/>
@@ -3982,6 +4191,7 @@
         </w:rPr>
         <w:t>.</w:t>
       </w:r>
+      <w:proofErr w:type="spellStart"/>
       <w:r>
         <w:rPr>
           <w:b/>
@@ -3989,6 +4199,7 @@
         </w:rPr>
         <w:t>ttf</w:t>
       </w:r>
+      <w:proofErr w:type="spellEnd"/>
       <w:r>
         <w:rPr>
           <w:lang w:eastAsia="ru-RU"/>
@@ -4067,7 +4278,13 @@
         <w:t xml:space="preserve"> </w:t>
       </w:r>
       <w:r>
-        <w:t>(например, «</w:t>
+        <w:t>(например</w:t>
+      </w:r>
+      <w:r>
+        <w:t>:</w:t>
+      </w:r>
+      <w:r>
+        <w:t xml:space="preserve"> </w:t>
       </w:r>
       <w:hyperlink r:id="rId11" w:history="1">
         <w:r>
@@ -4078,7 +4295,7 @@
         </w:r>
       </w:hyperlink>
       <w:r>
-        <w:t>»)</w:t>
+        <w:t>)</w:t>
       </w:r>
       <w:r>
         <w:t>,</w:t>
@@ -4130,12 +4347,14 @@
       <w:r>
         <w:t>.</w:t>
       </w:r>
+      <w:proofErr w:type="spellStart"/>
       <w:r>
         <w:rPr>
           <w:lang w:val="en-US"/>
         </w:rPr>
         <w:t>xls</w:t>
       </w:r>
+      <w:proofErr w:type="spellEnd"/>
       <w:r>
         <w:t>»</w:t>
       </w:r>
@@ -4163,6 +4382,7 @@
         <w:rPr>
           <w:b/>
         </w:rPr>
+        <w:lastRenderedPageBreak/>
         <w:t>Нажмите кнопку «</w:t>
       </w:r>
       <w:r>
@@ -4243,7 +4463,7 @@
           <w:lang w:eastAsia="ru-RU"/>
         </w:rPr>
         <w:drawing>
-          <wp:anchor distT="0" distB="0" distL="114300" distR="114300" simplePos="0" relativeHeight="251658240" behindDoc="0" locked="0" layoutInCell="1" allowOverlap="1">
+          <wp:anchor distT="0" distB="0" distL="114300" distR="114300" simplePos="0" relativeHeight="251658240" behindDoc="0" locked="0" layoutInCell="1" allowOverlap="1" wp14:anchorId="77905843" wp14:editId="7796FE91">
             <wp:simplePos x="0" y="0"/>
             <wp:positionH relativeFrom="column">
               <wp:posOffset>2558415</wp:posOffset>
@@ -4381,6 +4601,7 @@
       <w:r>
         <w:t xml:space="preserve"> программы </w:t>
       </w:r>
+      <w:proofErr w:type="spellStart"/>
       <w:r>
         <w:rPr>
           <w:b/>
@@ -4388,6 +4609,7 @@
         </w:rPr>
         <w:t>MarkV</w:t>
       </w:r>
+      <w:proofErr w:type="spellEnd"/>
       <w:r>
         <w:t xml:space="preserve"> </w:t>
       </w:r>
@@ -4431,6 +4653,7 @@
         <w:rPr>
           <w:lang w:eastAsia="ru-RU"/>
         </w:rPr>
+        <w:lastRenderedPageBreak/>
         <w:t>Печать</w:t>
       </w:r>
       <w:r>
@@ -4528,17 +4751,32 @@
       <w:r>
         <w:t xml:space="preserve"> </w:t>
       </w:r>
+      <w:proofErr w:type="spellStart"/>
       <w:r>
         <w:t>Weidmuller</w:t>
       </w:r>
+      <w:proofErr w:type="spellEnd"/>
       <w:r>
         <w:t xml:space="preserve"> производится на принтере </w:t>
       </w:r>
       <w:r>
-        <w:t>THM MMP Weidmuller</w:t>
-      </w:r>
-      <w:r>
-        <w:t xml:space="preserve"> с применением термотрансферной технологии.</w:t>
+        <w:t xml:space="preserve">THM MMP </w:t>
+      </w:r>
+      <w:proofErr w:type="spellStart"/>
+      <w:r>
+        <w:t>Weidmuller</w:t>
+      </w:r>
+      <w:proofErr w:type="spellEnd"/>
+      <w:r>
+        <w:t xml:space="preserve"> с применением </w:t>
+      </w:r>
+      <w:proofErr w:type="spellStart"/>
+      <w:r>
+        <w:t>термотрансферной</w:t>
+      </w:r>
+      <w:proofErr w:type="spellEnd"/>
+      <w:r>
+        <w:t xml:space="preserve"> технологии.</w:t>
       </w:r>
     </w:p>
     <w:p>
@@ -4705,7 +4943,14 @@
       </w:r>
       <w:r>
         <w:noBreakHyphen/>
-        <w:t>Print® </w:t>
+      </w:r>
+      <w:proofErr w:type="spellStart"/>
+      <w:r>
+        <w:t>Print</w:t>
+      </w:r>
+      <w:proofErr w:type="spellEnd"/>
+      <w:r>
+        <w:t>® </w:t>
       </w:r>
       <w:r>
         <w:t>PRO</w:t>
@@ -4740,6 +4985,7 @@
       <w:r>
         <w:t xml:space="preserve"> </w:t>
       </w:r>
+      <w:proofErr w:type="gramStart"/>
       <w:r>
         <w:rPr>
           <w:b/>
@@ -4752,6 +4998,7 @@
         </w:rPr>
         <w:t>&gt;</w:t>
       </w:r>
+      <w:proofErr w:type="gramEnd"/>
       <w:r>
         <w:rPr>
           <w:b/>
@@ -5034,12 +5281,26 @@
         <w:rPr>
           <w:lang w:eastAsia="ru-RU"/>
         </w:rPr>
-        <w:t xml:space="preserve"> термотрансферным напылением (матовой стороной) к маркировочному материалу</w:t>
-      </w:r>
+        <w:t xml:space="preserve"> </w:t>
+      </w:r>
+      <w:proofErr w:type="spellStart"/>
       <w:r>
         <w:rPr>
           <w:lang w:eastAsia="ru-RU"/>
         </w:rPr>
+        <w:t>термотрансферным</w:t>
+      </w:r>
+      <w:proofErr w:type="spellEnd"/>
+      <w:r>
+        <w:rPr>
+          <w:lang w:eastAsia="ru-RU"/>
+        </w:rPr>
+        <w:t xml:space="preserve"> напылением (матовой стороной) к маркировочному материалу</w:t>
+      </w:r>
+      <w:r>
+        <w:rPr>
+          <w:lang w:eastAsia="ru-RU"/>
+        </w:rPr>
         <w:t>. Заправить маркировочный материал</w:t>
       </w:r>
       <w:r>
@@ -5123,7 +5384,14 @@
       </w:r>
       <w:r>
         <w:noBreakHyphen/>
-        <w:t>Print® </w:t>
+      </w:r>
+      <w:proofErr w:type="spellStart"/>
+      <w:r>
+        <w:t>Print</w:t>
+      </w:r>
+      <w:proofErr w:type="spellEnd"/>
+      <w:r>
+        <w:t>® </w:t>
       </w:r>
       <w:r>
         <w:t>PRO</w:t>
@@ -5306,6 +5574,7 @@
         <w:rPr>
           <w:lang w:eastAsia="ru-RU"/>
         </w:rPr>
+        <w:lastRenderedPageBreak/>
         <w:t xml:space="preserve">По готовности </w:t>
       </w:r>
       <w:r>
@@ -5333,6 +5602,7 @@
         <w:rPr>
           <w:b/>
         </w:rPr>
+        <w:lastRenderedPageBreak/>
         <w:t>РАЗДЕЛ РАЗРАБОТЧИКА</w:t>
       </w:r>
     </w:p>
@@ -5349,12 +5619,14 @@
       <w:r>
         <w:t xml:space="preserve">результат распространяется с программой </w:t>
       </w:r>
+      <w:proofErr w:type="spellStart"/>
       <w:r>
         <w:rPr>
           <w:lang w:val="en-US"/>
         </w:rPr>
         <w:t>MarkV</w:t>
       </w:r>
+      <w:proofErr w:type="spellEnd"/>
       <w:r>
         <w:t>.</w:t>
       </w:r>
@@ -5490,6 +5762,7 @@
       <w:r>
         <w:t xml:space="preserve">Открыть </w:t>
       </w:r>
+      <w:proofErr w:type="gramStart"/>
       <w:r>
         <w:t>Инструменты</w:t>
       </w:r>
@@ -5499,6 +5772,7 @@
       <w:r>
         <w:t>&gt;</w:t>
       </w:r>
+      <w:proofErr w:type="gramEnd"/>
       <w:r>
         <w:t> </w:t>
       </w:r>
@@ -5696,8 +5970,13 @@
         <w:t xml:space="preserve"> </w:t>
       </w:r>
       <w:r>
-        <w:t>*.xls</w:t>
-      </w:r>
+        <w:t>*.</w:t>
+      </w:r>
+      <w:proofErr w:type="spellStart"/>
+      <w:r>
+        <w:t>xls</w:t>
+      </w:r>
+      <w:proofErr w:type="spellEnd"/>
       <w:r>
         <w:t xml:space="preserve"> </w:t>
       </w:r>
@@ -5779,8 +6058,13 @@
         <w:t xml:space="preserve"> </w:t>
       </w:r>
       <w:r>
-        <w:t>C:\ProgramData\weidmueller\M-Print PRO\data</w:t>
-      </w:r>
+        <w:t>C:\ProgramData\weidmueller\M-Print PRO\</w:t>
+      </w:r>
+      <w:proofErr w:type="spellStart"/>
+      <w:r>
+        <w:t>data</w:t>
+      </w:r>
+      <w:proofErr w:type="spellEnd"/>
       <w:r>
         <w:t>\</w:t>
       </w:r>
@@ -5804,12 +6088,14 @@
       <w:r>
         <w:t xml:space="preserve">Настроить импорт </w:t>
       </w:r>
+      <w:proofErr w:type="gramStart"/>
       <w:r>
         <w:t>Файл </w:t>
       </w:r>
       <w:r>
         <w:t>&gt;</w:t>
       </w:r>
+      <w:proofErr w:type="gramEnd"/>
       <w:r>
         <w:t> </w:t>
       </w:r>
@@ -5838,14 +6124,24 @@
         <w:t xml:space="preserve">охранить настройки в файл сценария импорта </w:t>
       </w:r>
       <w:r>
-        <w:t>C:\ProgramData\weidmueller\M-Print PRO\shared</w:t>
-      </w:r>
-      <w:r>
-        <w:t>\filter</w:t>
-      </w:r>
+        <w:t>C:\ProgramData\weidmueller\M-Print PRO\</w:t>
+      </w:r>
+      <w:proofErr w:type="spellStart"/>
+      <w:r>
+        <w:t>shared</w:t>
+      </w:r>
+      <w:proofErr w:type="spellEnd"/>
       <w:r>
         <w:t>\</w:t>
       </w:r>
+      <w:proofErr w:type="spellStart"/>
+      <w:r>
+        <w:t>filter</w:t>
+      </w:r>
+      <w:proofErr w:type="spellEnd"/>
+      <w:r>
+        <w:t>\</w:t>
+      </w:r>
       <w:r>
         <w:t>*</w:t>
       </w:r>
@@ -5914,11 +6210,17 @@
         <w:pStyle w:val="Alt3"/>
       </w:pPr>
       <w:r>
-        <w:t>Настроить групповой импорт Файл </w:t>
+        <w:lastRenderedPageBreak/>
+        <w:t xml:space="preserve">Настроить групповой импорт </w:t>
+      </w:r>
+      <w:proofErr w:type="gramStart"/>
+      <w:r>
+        <w:t>Файл </w:t>
       </w:r>
       <w:r>
         <w:t>&gt;</w:t>
       </w:r>
+      <w:proofErr w:type="gramEnd"/>
       <w:r>
         <w:t> </w:t>
       </w:r>
@@ -5983,14 +6285,24 @@
         <w:t xml:space="preserve">файл группового импорта </w:t>
       </w:r>
       <w:r>
-        <w:t>C:\ProgramData\weidmueller\M-Print PRO\shared</w:t>
-      </w:r>
-      <w:r>
-        <w:t>\filter</w:t>
-      </w:r>
+        <w:t>C:\ProgramData\weidmueller\M-Print PRO\</w:t>
+      </w:r>
+      <w:proofErr w:type="spellStart"/>
+      <w:r>
+        <w:t>shared</w:t>
+      </w:r>
+      <w:proofErr w:type="spellEnd"/>
       <w:r>
         <w:t>\</w:t>
       </w:r>
+      <w:proofErr w:type="spellStart"/>
+      <w:r>
+        <w:t>filter</w:t>
+      </w:r>
+      <w:proofErr w:type="spellEnd"/>
+      <w:r>
+        <w:t>\</w:t>
+      </w:r>
       <w:r>
         <w:t>*.</w:t>
       </w:r>
@@ -6010,7 +6322,11 @@
         <w:t xml:space="preserve"> эксплуатации, маркируемого оборудования,</w:t>
       </w:r>
       <w:r>
-        <w:t xml:space="preserve"> файл назвать ОБЪЕКТ</w:t>
+        <w:t xml:space="preserve"> файл назвать </w:t>
+      </w:r>
+      <w:proofErr w:type="spellStart"/>
+      <w:r>
+        <w:t>ОБЪЕКТ</w:t>
       </w:r>
       <w:r>
         <w:t>.</w:t>
@@ -6018,6 +6334,7 @@
       <w:r>
         <w:t>bis</w:t>
       </w:r>
+      <w:proofErr w:type="spellEnd"/>
       <w:r>
         <w:t>.</w:t>
       </w:r>
@@ -6042,48 +6359,96 @@
           <w:rFonts w:ascii="InconsolataCyr" w:hAnsi="InconsolataCyr"/>
           <w:lang w:val="en-US"/>
         </w:rPr>
-        <w:t xml:space="preserve">"C:\Program Files (x86)\weidmueller\mprintpro\bin\MPrintPRO.exe" </w:t>
-      </w:r>
+        <w:t>"C:\Program Files (x</w:t>
+      </w:r>
+      <w:proofErr w:type="gramStart"/>
       <w:r>
         <w:rPr>
           <w:rFonts w:ascii="InconsolataCyr" w:hAnsi="InconsolataCyr"/>
           <w:lang w:val="en-US"/>
         </w:rPr>
-        <w:br/>
-      </w:r>
+        <w:t>86)\</w:t>
+      </w:r>
+      <w:proofErr w:type="spellStart"/>
       <w:r>
         <w:rPr>
           <w:rFonts w:ascii="InconsolataCyr" w:hAnsi="InconsolataCyr"/>
           <w:lang w:val="en-US"/>
         </w:rPr>
-        <w:t>"</w:t>
-      </w:r>
+        <w:t>weidmueller</w:t>
+      </w:r>
+      <w:proofErr w:type="spellEnd"/>
       <w:r>
         <w:rPr>
           <w:rFonts w:ascii="InconsolataCyr" w:hAnsi="InconsolataCyr"/>
           <w:lang w:val="en-US"/>
         </w:rPr>
-        <w:t>C:\ProgramData\weidmueller\M-Print PRO\shared</w:t>
-      </w:r>
+        <w:t>\</w:t>
+      </w:r>
+      <w:proofErr w:type="spellStart"/>
       <w:r>
         <w:rPr>
           <w:rFonts w:ascii="InconsolataCyr" w:hAnsi="InconsolataCyr"/>
           <w:lang w:val="en-US"/>
         </w:rPr>
-        <w:t>\filter\</w:t>
-      </w:r>
+        <w:t>mprintpro</w:t>
+      </w:r>
+      <w:proofErr w:type="spellEnd"/>
       <w:r>
         <w:rPr>
           <w:rFonts w:ascii="InconsolataCyr" w:hAnsi="InconsolataCyr"/>
           <w:lang w:val="en-US"/>
         </w:rPr>
-        <w:t>*</w:t>
-      </w:r>
+        <w:t>\bin\MPrintPRO.exe</w:t>
+      </w:r>
+      <w:proofErr w:type="gramEnd"/>
       <w:r>
         <w:rPr>
           <w:rFonts w:ascii="InconsolataCyr" w:hAnsi="InconsolataCyr"/>
           <w:lang w:val="en-US"/>
         </w:rPr>
+        <w:t xml:space="preserve">" </w:t>
+      </w:r>
+      <w:r>
+        <w:rPr>
+          <w:rFonts w:ascii="InconsolataCyr" w:hAnsi="InconsolataCyr"/>
+          <w:lang w:val="en-US"/>
+        </w:rPr>
+        <w:br/>
+      </w:r>
+      <w:r>
+        <w:rPr>
+          <w:rFonts w:ascii="InconsolataCyr" w:hAnsi="InconsolataCyr"/>
+          <w:lang w:val="en-US"/>
+        </w:rPr>
+        <w:t>"</w:t>
+      </w:r>
+      <w:r>
+        <w:rPr>
+          <w:rFonts w:ascii="InconsolataCyr" w:hAnsi="InconsolataCyr"/>
+          <w:lang w:val="en-US"/>
+        </w:rPr>
+        <w:t>C:\ProgramData\weidmueller\M-Print PRO\shared</w:t>
+      </w:r>
+      <w:r>
+        <w:rPr>
+          <w:rFonts w:ascii="InconsolataCyr" w:hAnsi="InconsolataCyr"/>
+          <w:lang w:val="en-US"/>
+        </w:rPr>
+        <w:t>\filter\</w:t>
+      </w:r>
+      <w:r>
+        <w:rPr>
+          <w:rFonts w:ascii="InconsolataCyr" w:hAnsi="InconsolataCyr"/>
+          <w:lang w:val="en-US"/>
+        </w:rPr>
+        <w:t>*</w:t>
+      </w:r>
+      <w:r>
+        <w:rPr>
+          <w:rFonts w:ascii="InconsolataCyr" w:hAnsi="InconsolataCyr"/>
+          <w:lang w:val="en-US"/>
+        </w:rPr>
         <w:t>.bis"</w:t>
       </w:r>
     </w:p>
@@ -6093,6 +6458,7 @@
         <w:pageBreakBefore/>
       </w:pPr>
       <w:r>
+        <w:lastRenderedPageBreak/>
         <w:t xml:space="preserve">Формат данных в </w:t>
       </w:r>
       <w:r>
@@ -6119,7 +6485,15 @@
         <w:t>Excel</w:t>
       </w:r>
       <w:r>
-        <w:t xml:space="preserve"> «*.xls»</w:t>
+        <w:t xml:space="preserve"> «*.</w:t>
+      </w:r>
+      <w:proofErr w:type="spellStart"/>
+      <w:r>
+        <w:t>xls</w:t>
+      </w:r>
+      <w:proofErr w:type="spellEnd"/>
+      <w:r>
+        <w:t>»</w:t>
       </w:r>
       <w:r>
         <w:t xml:space="preserve"> с определённым формато</w:t>
@@ -6338,7 +6712,17 @@
         <w:t>ника</w:t>
       </w:r>
       <w:r>
-        <w:t>, кв.мм;</w:t>
+        <w:t xml:space="preserve">, </w:t>
+      </w:r>
+      <w:proofErr w:type="spellStart"/>
+      <w:proofErr w:type="gramStart"/>
+      <w:r>
+        <w:t>кв.мм</w:t>
+      </w:r>
+      <w:proofErr w:type="spellEnd"/>
+      <w:proofErr w:type="gramEnd"/>
+      <w:r>
+        <w:t>;</w:t>
       </w:r>
     </w:p>
     <w:p>
@@ -6413,12 +6797,14 @@
       <w:r>
         <w:t xml:space="preserve">, </w:t>
       </w:r>
+      <w:proofErr w:type="spellStart"/>
       <w:r>
         <w:rPr>
           <w:b/>
         </w:rPr>
         <w:t>ЖилСечение</w:t>
       </w:r>
+      <w:proofErr w:type="spellEnd"/>
       <w:r>
         <w:t xml:space="preserve">, </w:t>
       </w:r>
@@ -6479,12 +6865,14 @@
       <w:r>
         <w:t xml:space="preserve">Заголовок </w:t>
       </w:r>
+      <w:proofErr w:type="spellStart"/>
       <w:r>
         <w:rPr>
           <w:b/>
         </w:rPr>
         <w:t>ЖилСечение</w:t>
       </w:r>
+      <w:proofErr w:type="spellEnd"/>
       <w:r>
         <w:t xml:space="preserve"> </w:t>
       </w:r>
@@ -6505,12 +6893,14 @@
       <w:pPr>
         <w:pStyle w:val="Alt5"/>
       </w:pPr>
+      <w:proofErr w:type="spellStart"/>
       <w:r>
         <w:rPr>
           <w:b/>
         </w:rPr>
         <w:t>ТТж</w:t>
       </w:r>
+      <w:proofErr w:type="spellEnd"/>
       <w:r>
         <w:t xml:space="preserve"> − трубка термоусаживаемая для жил кабеля.</w:t>
       </w:r>
@@ -6605,7 +6995,15 @@
         <w:t xml:space="preserve"> </w:t>
       </w:r>
       <w:r>
-        <w:t>– сечение маркируемой жилы, кв.мм.</w:t>
+        <w:t xml:space="preserve">– сечение маркируемой жилы, </w:t>
+      </w:r>
+      <w:proofErr w:type="spellStart"/>
+      <w:r>
+        <w:t>кв.мм</w:t>
+      </w:r>
+      <w:proofErr w:type="spellEnd"/>
+      <w:r>
+        <w:t>.</w:t>
       </w:r>
       <w:r>
         <w:t xml:space="preserve"> </w:t>
@@ -6620,14 +7018,28 @@
         <w:pageBreakBefore/>
       </w:pPr>
       <w:r>
+        <w:lastRenderedPageBreak/>
         <w:t xml:space="preserve">Состав пакета поддержки программы </w:t>
       </w:r>
       <w:r>
-        <w:t>M-Print® PRO</w:t>
-      </w:r>
-      <w:r>
-        <w:t xml:space="preserve"> от Weidmüller</w:t>
-      </w:r>
+        <w:t>M-</w:t>
+      </w:r>
+      <w:proofErr w:type="spellStart"/>
+      <w:r>
+        <w:t>Print</w:t>
+      </w:r>
+      <w:proofErr w:type="spellEnd"/>
+      <w:r>
+        <w:t>® PRO</w:t>
+      </w:r>
+      <w:r>
+        <w:t xml:space="preserve"> от </w:t>
+      </w:r>
+      <w:proofErr w:type="spellStart"/>
+      <w:r>
+        <w:t>Weidmüller</w:t>
+      </w:r>
+      <w:proofErr w:type="spellEnd"/>
     </w:p>
     <w:p>
       <w:pPr>
@@ -6644,7 +7056,15 @@
         <w:t xml:space="preserve"> пакета шаблонов и настроек программы </w:t>
       </w:r>
       <w:r>
-        <w:t>M-Print® PRO</w:t>
+        <w:t>M-</w:t>
+      </w:r>
+      <w:proofErr w:type="spellStart"/>
+      <w:r>
+        <w:t>Print</w:t>
+      </w:r>
+      <w:proofErr w:type="spellEnd"/>
+      <w:r>
+        <w:t>® PRO</w:t>
       </w:r>
     </w:p>
     <w:tbl>
@@ -6813,7 +7233,16 @@
                   <w:rFonts w:ascii="InconsolataCyr" w:hAnsi="InconsolataCyr"/>
                   <w:lang w:val="en-US" w:eastAsia="ru-RU"/>
                 </w:rPr>
-                <w:t>DEK 5_5 MC NE WS</w:t>
+                <w:t xml:space="preserve">DEK 5_5 MC NE </w:t>
+              </w:r>
+              <w:proofErr w:type="spellStart"/>
+              <w:r>
+                <w:rPr>
+                  <w:rStyle w:val="af1"/>
+                  <w:rFonts w:ascii="InconsolataCyr" w:hAnsi="InconsolataCyr"/>
+                  <w:lang w:val="en-US" w:eastAsia="ru-RU"/>
+                </w:rPr>
+                <w:t>WS</w:t>
               </w:r>
             </w:hyperlink>
             <w:r>
@@ -6823,6 +7252,7 @@
               </w:rPr>
               <w:t>.mpt</w:t>
             </w:r>
+            <w:proofErr w:type="spellEnd"/>
           </w:p>
           <w:p>
             <w:pPr>
@@ -6897,7 +7327,16 @@
                   <w:rFonts w:ascii="InconsolataCyr" w:hAnsi="InconsolataCyr"/>
                   <w:lang w:val="en-US" w:eastAsia="ru-RU"/>
                 </w:rPr>
-                <w:t>THM ET TA 58_55 WS</w:t>
+                <w:t xml:space="preserve">THM ET TA 58_55 </w:t>
+              </w:r>
+              <w:proofErr w:type="spellStart"/>
+              <w:r>
+                <w:rPr>
+                  <w:rStyle w:val="af1"/>
+                  <w:rFonts w:ascii="InconsolataCyr" w:hAnsi="InconsolataCyr"/>
+                  <w:lang w:val="en-US" w:eastAsia="ru-RU"/>
+                </w:rPr>
+                <w:t>WS</w:t>
               </w:r>
             </w:hyperlink>
             <w:r>
@@ -6907,6 +7346,7 @@
               </w:rPr>
               <w:t>.mpt</w:t>
             </w:r>
+            <w:proofErr w:type="spellEnd"/>
           </w:p>
           <w:p>
             <w:pPr>
@@ -6947,15 +7387,24 @@
                 <w:rFonts w:ascii="InconsolataCyr" w:hAnsi="InconsolataCyr"/>
                 <w:lang w:val="en-US" w:eastAsia="ru-RU"/>
               </w:rPr>
-              <w:t xml:space="preserve"> vein</w:t>
-            </w:r>
+              <w:t xml:space="preserve"> </w:t>
+            </w:r>
+            <w:proofErr w:type="spellStart"/>
             <w:r>
               <w:rPr>
                 <w:rFonts w:ascii="InconsolataCyr" w:hAnsi="InconsolataCyr"/>
                 <w:lang w:val="en-US" w:eastAsia="ru-RU"/>
               </w:rPr>
+              <w:t>vein</w:t>
+            </w:r>
+            <w:r>
+              <w:rPr>
+                <w:rFonts w:ascii="InconsolataCyr" w:hAnsi="InconsolataCyr"/>
+                <w:lang w:val="en-US" w:eastAsia="ru-RU"/>
+              </w:rPr>
               <w:t>.mpt</w:t>
             </w:r>
+            <w:proofErr w:type="spellEnd"/>
           </w:p>
         </w:tc>
         <w:tc>
@@ -7320,7 +7769,23 @@
                 <w:rFonts w:ascii="InconsolataCyr" w:hAnsi="InconsolataCyr"/>
                 <w:lang w:eastAsia="ru-RU"/>
               </w:rPr>
-              <w:t xml:space="preserve"> (ТТж)</w:t>
+              <w:t xml:space="preserve"> (</w:t>
+            </w:r>
+            <w:proofErr w:type="spellStart"/>
+            <w:r>
+              <w:rPr>
+                <w:rFonts w:ascii="InconsolataCyr" w:hAnsi="InconsolataCyr"/>
+                <w:lang w:eastAsia="ru-RU"/>
+              </w:rPr>
+              <w:t>ТТж</w:t>
+            </w:r>
+            <w:proofErr w:type="spellEnd"/>
+            <w:r>
+              <w:rPr>
+                <w:rFonts w:ascii="InconsolataCyr" w:hAnsi="InconsolataCyr"/>
+                <w:lang w:eastAsia="ru-RU"/>
+              </w:rPr>
+              <w:t>)</w:t>
             </w:r>
             <w:r>
               <w:rPr>
@@ -7501,8 +7966,17 @@
                 <w:rFonts w:ascii="InconsolataCyr" w:hAnsi="InconsolataCyr"/>
                 <w:lang w:val="en-US" w:eastAsia="ru-RU"/>
               </w:rPr>
-              <w:t>DEK 5_5 MC NE WS.mis</w:t>
-            </w:r>
+              <w:t xml:space="preserve">DEK 5_5 MC NE </w:t>
+            </w:r>
+            <w:proofErr w:type="spellStart"/>
+            <w:r>
+              <w:rPr>
+                <w:rFonts w:ascii="InconsolataCyr" w:hAnsi="InconsolataCyr"/>
+                <w:lang w:val="en-US" w:eastAsia="ru-RU"/>
+              </w:rPr>
+              <w:t>WS.mis</w:t>
+            </w:r>
+            <w:proofErr w:type="spellEnd"/>
           </w:p>
           <w:p>
             <w:pPr>
@@ -7568,7 +8042,15 @@
                 <w:rFonts w:ascii="InconsolataCyr" w:hAnsi="InconsolataCyr"/>
                 <w:lang w:val="en-US" w:eastAsia="ru-RU"/>
               </w:rPr>
-              <w:t>-6,4_3,2</w:t>
+              <w:t>-6,4_</w:t>
+            </w:r>
+            <w:proofErr w:type="gramStart"/>
+            <w:r>
+              <w:rPr>
+                <w:rFonts w:ascii="InconsolataCyr" w:hAnsi="InconsolataCyr"/>
+                <w:lang w:val="en-US" w:eastAsia="ru-RU"/>
+              </w:rPr>
+              <w:t>3,2</w:t>
             </w:r>
             <w:r>
               <w:rPr>
@@ -7584,6 +8066,7 @@
               </w:rPr>
               <w:t>.mis</w:t>
             </w:r>
+            <w:proofErr w:type="gramEnd"/>
           </w:p>
           <w:p>
             <w:pPr>
@@ -7614,8 +8097,17 @@
                 <w:rFonts w:ascii="InconsolataCyr" w:hAnsi="InconsolataCyr"/>
                 <w:lang w:val="en-US" w:eastAsia="ru-RU"/>
               </w:rPr>
-              <w:t>THM ET TA 58_55 WS.mis</w:t>
-            </w:r>
+              <w:t xml:space="preserve">THM ET TA 58_55 </w:t>
+            </w:r>
+            <w:proofErr w:type="spellStart"/>
+            <w:r>
+              <w:rPr>
+                <w:rFonts w:ascii="InconsolataCyr" w:hAnsi="InconsolataCyr"/>
+                <w:lang w:val="en-US" w:eastAsia="ru-RU"/>
+              </w:rPr>
+              <w:t>WS.mis</w:t>
+            </w:r>
+            <w:proofErr w:type="spellEnd"/>
           </w:p>
           <w:p>
             <w:pPr>
@@ -7646,8 +8138,17 @@
                 <w:rFonts w:ascii="InconsolataCyr" w:hAnsi="InconsolataCyr"/>
                 <w:lang w:eastAsia="ru-RU"/>
               </w:rPr>
-              <w:t>ТМАРК-МТ-2К-6,4_3,2мм vein.mis</w:t>
-            </w:r>
+              <w:t xml:space="preserve">ТМАРК-МТ-2К-6,4_3,2мм </w:t>
+            </w:r>
+            <w:proofErr w:type="spellStart"/>
+            <w:r>
+              <w:rPr>
+                <w:rFonts w:ascii="InconsolataCyr" w:hAnsi="InconsolataCyr"/>
+                <w:lang w:eastAsia="ru-RU"/>
+              </w:rPr>
+              <w:t>vein.mis</w:t>
+            </w:r>
+            <w:proofErr w:type="spellEnd"/>
           </w:p>
         </w:tc>
         <w:tc>
@@ -7774,7 +8275,21 @@
               <w:rPr>
                 <w:rFonts w:ascii="InconsolataCyr" w:hAnsi="InconsolataCyr"/>
               </w:rPr>
-              <w:t xml:space="preserve">*.bis </w:t>
+              <w:t>*.</w:t>
+            </w:r>
+            <w:proofErr w:type="spellStart"/>
+            <w:r>
+              <w:rPr>
+                <w:rFonts w:ascii="InconsolataCyr" w:hAnsi="InconsolataCyr"/>
+              </w:rPr>
+              <w:t>bis</w:t>
+            </w:r>
+            <w:proofErr w:type="spellEnd"/>
+            <w:r>
+              <w:rPr>
+                <w:rFonts w:ascii="InconsolataCyr" w:hAnsi="InconsolataCyr"/>
+              </w:rPr>
+              <w:t xml:space="preserve"> </w:t>
             </w:r>
             <w:r>
               <w:rPr>
@@ -7969,7 +8484,7 @@
 </file>
 
 <file path=word/endnotes.xml><?xml version="1.0" encoding="utf-8"?>
-<w:endnotes xmlns:wpc="http://schemas.microsoft.com/office/word/2010/wordprocessingCanvas" xmlns:cx="http://schemas.microsoft.com/office/drawing/2014/chartex" xmlns:cx1="http://schemas.microsoft.com/office/drawing/2015/9/8/chartex" xmlns:mc="http://schemas.openxmlformats.org/markup-compatibility/2006" xmlns:o="urn:schemas-microsoft-com:office:office" xmlns:r="http://schemas.openxmlformats.org/officeDocument/2006/relationships" xmlns:m="http://schemas.openxmlformats.org/officeDocument/2006/math" xmlns:v="urn:schemas-microsoft-com:vml" xmlns:wp14="http://schemas.microsoft.com/office/word/2010/wordprocessingDrawing" xmlns:wp="http://schemas.openxmlformats.org/drawingml/2006/wordprocessingDrawing" xmlns:w10="urn:schemas-microsoft-com:office:word" xmlns:w="http://schemas.openxmlformats.org/wordprocessingml/2006/main" xmlns:w14="http://schemas.microsoft.com/office/word/2010/wordml" xmlns:w15="http://schemas.microsoft.com/office/word/2012/wordml" xmlns:w16se="http://schemas.microsoft.com/office/word/2015/wordml/symex" xmlns:wpg="http://schemas.microsoft.com/office/word/2010/wordprocessingGroup" xmlns:wpi="http://schemas.microsoft.com/office/word/2010/wordprocessingInk" xmlns:wne="http://schemas.microsoft.com/office/word/2006/wordml" xmlns:wps="http://schemas.microsoft.com/office/word/2010/wordprocessingShape" mc:Ignorable="w14 w15 w16se wp14">
+<w:endnotes xmlns:wpc="http://schemas.microsoft.com/office/word/2010/wordprocessingCanvas" xmlns:cx="http://schemas.microsoft.com/office/drawing/2014/chartex" xmlns:cx1="http://schemas.microsoft.com/office/drawing/2015/9/8/chartex" xmlns:cx2="http://schemas.microsoft.com/office/drawing/2015/10/21/chartex" xmlns:cx3="http://schemas.microsoft.com/office/drawing/2016/5/9/chartex" xmlns:cx4="http://schemas.microsoft.com/office/drawing/2016/5/10/chartex" xmlns:cx5="http://schemas.microsoft.com/office/drawing/2016/5/11/chartex" xmlns:cx6="http://schemas.microsoft.com/office/drawing/2016/5/12/chartex" xmlns:cx7="http://schemas.microsoft.com/office/drawing/2016/5/13/chartex" xmlns:cx8="http://schemas.microsoft.com/office/drawing/2016/5/14/chartex" xmlns:mc="http://schemas.openxmlformats.org/markup-compatibility/2006" xmlns:aink="http://schemas.microsoft.com/office/drawing/2016/ink" xmlns:am3d="http://schemas.microsoft.com/office/drawing/2017/model3d" xmlns:o="urn:schemas-microsoft-com:office:office" xmlns:r="http://schemas.openxmlformats.org/officeDocument/2006/relationships" xmlns:m="http://schemas.openxmlformats.org/officeDocument/2006/math" xmlns:v="urn:schemas-microsoft-com:vml" xmlns:wp14="http://schemas.microsoft.com/office/word/2010/wordprocessingDrawing" xmlns:wp="http://schemas.openxmlformats.org/drawingml/2006/wordprocessingDrawing" xmlns:w10="urn:schemas-microsoft-com:office:word" xmlns:w="http://schemas.openxmlformats.org/wordprocessingml/2006/main" xmlns:w14="http://schemas.microsoft.com/office/word/2010/wordml" xmlns:w15="http://schemas.microsoft.com/office/word/2012/wordml" xmlns:w16cid="http://schemas.microsoft.com/office/word/2016/wordml/cid" xmlns:w16se="http://schemas.microsoft.com/office/word/2015/wordml/symex" xmlns:wpg="http://schemas.microsoft.com/office/word/2010/wordprocessingGroup" xmlns:wpi="http://schemas.microsoft.com/office/word/2010/wordprocessingInk" xmlns:wne="http://schemas.microsoft.com/office/word/2006/wordml" xmlns:wps="http://schemas.microsoft.com/office/word/2010/wordprocessingShape" mc:Ignorable="w14 w15 w16se w16cid wp14">
   <w:endnote w:type="separator" w:id="-1">
     <w:p>
       <w:r>
@@ -7988,7 +8503,7 @@
 </file>
 
 <file path=word/footer1.xml><?xml version="1.0" encoding="utf-8"?>
-<w:ftr xmlns:wpc="http://schemas.microsoft.com/office/word/2010/wordprocessingCanvas" xmlns:cx="http://schemas.microsoft.com/office/drawing/2014/chartex" xmlns:cx1="http://schemas.microsoft.com/office/drawing/2015/9/8/chartex" xmlns:mc="http://schemas.openxmlformats.org/markup-compatibility/2006" xmlns:o="urn:schemas-microsoft-com:office:office" xmlns:r="http://schemas.openxmlformats.org/officeDocument/2006/relationships" xmlns:m="http://schemas.openxmlformats.org/officeDocument/2006/math" xmlns:v="urn:schemas-microsoft-com:vml" xmlns:wp14="http://schemas.microsoft.com/office/word/2010/wordprocessingDrawing" xmlns:wp="http://schemas.openxmlformats.org/drawingml/2006/wordprocessingDrawing" xmlns:w10="urn:schemas-microsoft-com:office:word" xmlns:w="http://schemas.openxmlformats.org/wordprocessingml/2006/main" xmlns:w14="http://schemas.microsoft.com/office/word/2010/wordml" xmlns:w15="http://schemas.microsoft.com/office/word/2012/wordml" xmlns:w16se="http://schemas.microsoft.com/office/word/2015/wordml/symex" xmlns:wpg="http://schemas.microsoft.com/office/word/2010/wordprocessingGroup" xmlns:wpi="http://schemas.microsoft.com/office/word/2010/wordprocessingInk" xmlns:wne="http://schemas.microsoft.com/office/word/2006/wordml" xmlns:wps="http://schemas.microsoft.com/office/word/2010/wordprocessingShape" mc:Ignorable="w14 w15 w16se wp14">
+<w:ftr xmlns:wpc="http://schemas.microsoft.com/office/word/2010/wordprocessingCanvas" xmlns:cx="http://schemas.microsoft.com/office/drawing/2014/chartex" xmlns:cx1="http://schemas.microsoft.com/office/drawing/2015/9/8/chartex" xmlns:cx2="http://schemas.microsoft.com/office/drawing/2015/10/21/chartex" xmlns:cx3="http://schemas.microsoft.com/office/drawing/2016/5/9/chartex" xmlns:cx4="http://schemas.microsoft.com/office/drawing/2016/5/10/chartex" xmlns:cx5="http://schemas.microsoft.com/office/drawing/2016/5/11/chartex" xmlns:cx6="http://schemas.microsoft.com/office/drawing/2016/5/12/chartex" xmlns:cx7="http://schemas.microsoft.com/office/drawing/2016/5/13/chartex" xmlns:cx8="http://schemas.microsoft.com/office/drawing/2016/5/14/chartex" xmlns:mc="http://schemas.openxmlformats.org/markup-compatibility/2006" xmlns:aink="http://schemas.microsoft.com/office/drawing/2016/ink" xmlns:am3d="http://schemas.microsoft.com/office/drawing/2017/model3d" xmlns:o="urn:schemas-microsoft-com:office:office" xmlns:r="http://schemas.openxmlformats.org/officeDocument/2006/relationships" xmlns:m="http://schemas.openxmlformats.org/officeDocument/2006/math" xmlns:v="urn:schemas-microsoft-com:vml" xmlns:wp14="http://schemas.microsoft.com/office/word/2010/wordprocessingDrawing" xmlns:wp="http://schemas.openxmlformats.org/drawingml/2006/wordprocessingDrawing" xmlns:w10="urn:schemas-microsoft-com:office:word" xmlns:w="http://schemas.openxmlformats.org/wordprocessingml/2006/main" xmlns:w14="http://schemas.microsoft.com/office/word/2010/wordml" xmlns:w15="http://schemas.microsoft.com/office/word/2012/wordml" xmlns:w16cid="http://schemas.microsoft.com/office/word/2016/wordml/cid" xmlns:w16se="http://schemas.microsoft.com/office/word/2015/wordml/symex" xmlns:wpg="http://schemas.microsoft.com/office/word/2010/wordprocessingGroup" xmlns:wpi="http://schemas.microsoft.com/office/word/2010/wordprocessingInk" xmlns:wne="http://schemas.microsoft.com/office/word/2006/wordml" xmlns:wps="http://schemas.microsoft.com/office/word/2010/wordprocessingShape" mc:Ignorable="w14 w15 w16se w16cid wp14">
   <w:p>
     <w:pPr>
       <w:pStyle w:val="af"/>
@@ -8017,7 +8532,7 @@
 </file>
 
 <file path=word/footnotes.xml><?xml version="1.0" encoding="utf-8"?>
-<w:footnotes xmlns:wpc="http://schemas.microsoft.com/office/word/2010/wordprocessingCanvas" xmlns:cx="http://schemas.microsoft.com/office/drawing/2014/chartex" xmlns:cx1="http://schemas.microsoft.com/office/drawing/2015/9/8/chartex" xmlns:mc="http://schemas.openxmlformats.org/markup-compatibility/2006" xmlns:o="urn:schemas-microsoft-com:office:office" xmlns:r="http://schemas.openxmlformats.org/officeDocument/2006/relationships" xmlns:m="http://schemas.openxmlformats.org/officeDocument/2006/math" xmlns:v="urn:schemas-microsoft-com:vml" xmlns:wp14="http://schemas.microsoft.com/office/word/2010/wordprocessingDrawing" xmlns:wp="http://schemas.openxmlformats.org/drawingml/2006/wordprocessingDrawing" xmlns:w10="urn:schemas-microsoft-com:office:word" xmlns:w="http://schemas.openxmlformats.org/wordprocessingml/2006/main" xmlns:w14="http://schemas.microsoft.com/office/word/2010/wordml" xmlns:w15="http://schemas.microsoft.com/office/word/2012/wordml" xmlns:w16se="http://schemas.microsoft.com/office/word/2015/wordml/symex" xmlns:wpg="http://schemas.microsoft.com/office/word/2010/wordprocessingGroup" xmlns:wpi="http://schemas.microsoft.com/office/word/2010/wordprocessingInk" xmlns:wne="http://schemas.microsoft.com/office/word/2006/wordml" xmlns:wps="http://schemas.microsoft.com/office/word/2010/wordprocessingShape" mc:Ignorable="w14 w15 w16se wp14">
+<w:footnotes xmlns:wpc="http://schemas.microsoft.com/office/word/2010/wordprocessingCanvas" xmlns:cx="http://schemas.microsoft.com/office/drawing/2014/chartex" xmlns:cx1="http://schemas.microsoft.com/office/drawing/2015/9/8/chartex" xmlns:cx2="http://schemas.microsoft.com/office/drawing/2015/10/21/chartex" xmlns:cx3="http://schemas.microsoft.com/office/drawing/2016/5/9/chartex" xmlns:cx4="http://schemas.microsoft.com/office/drawing/2016/5/10/chartex" xmlns:cx5="http://schemas.microsoft.com/office/drawing/2016/5/11/chartex" xmlns:cx6="http://schemas.microsoft.com/office/drawing/2016/5/12/chartex" xmlns:cx7="http://schemas.microsoft.com/office/drawing/2016/5/13/chartex" xmlns:cx8="http://schemas.microsoft.com/office/drawing/2016/5/14/chartex" xmlns:mc="http://schemas.openxmlformats.org/markup-compatibility/2006" xmlns:aink="http://schemas.microsoft.com/office/drawing/2016/ink" xmlns:am3d="http://schemas.microsoft.com/office/drawing/2017/model3d" xmlns:o="urn:schemas-microsoft-com:office:office" xmlns:r="http://schemas.openxmlformats.org/officeDocument/2006/relationships" xmlns:m="http://schemas.openxmlformats.org/officeDocument/2006/math" xmlns:v="urn:schemas-microsoft-com:vml" xmlns:wp14="http://schemas.microsoft.com/office/word/2010/wordprocessingDrawing" xmlns:wp="http://schemas.openxmlformats.org/drawingml/2006/wordprocessingDrawing" xmlns:w10="urn:schemas-microsoft-com:office:word" xmlns:w="http://schemas.openxmlformats.org/wordprocessingml/2006/main" xmlns:w14="http://schemas.microsoft.com/office/word/2010/wordml" xmlns:w15="http://schemas.microsoft.com/office/word/2012/wordml" xmlns:w16cid="http://schemas.microsoft.com/office/word/2016/wordml/cid" xmlns:w16se="http://schemas.microsoft.com/office/word/2015/wordml/symex" xmlns:wpg="http://schemas.microsoft.com/office/word/2010/wordprocessingGroup" xmlns:wpi="http://schemas.microsoft.com/office/word/2010/wordprocessingInk" xmlns:wne="http://schemas.microsoft.com/office/word/2006/wordml" xmlns:wps="http://schemas.microsoft.com/office/word/2010/wordprocessingShape" mc:Ignorable="w14 w15 w16se w16cid wp14">
   <w:footnote w:type="separator" w:id="-1">
     <w:p>
       <w:r>
@@ -8036,7 +8551,7 @@
 </file>
 
 <file path=word/numbering.xml><?xml version="1.0" encoding="utf-8"?>
-<w:numbering xmlns:wpc="http://schemas.microsoft.com/office/word/2010/wordprocessingCanvas" xmlns:cx="http://schemas.microsoft.com/office/drawing/2014/chartex" xmlns:cx1="http://schemas.microsoft.com/office/drawing/2015/9/8/chartex" xmlns:mc="http://schemas.openxmlformats.org/markup-compatibility/2006" xmlns:o="urn:schemas-microsoft-com:office:office" xmlns:r="http://schemas.openxmlformats.org/officeDocument/2006/relationships" xmlns:m="http://schemas.openxmlformats.org/officeDocument/2006/math" xmlns:v="urn:schemas-microsoft-com:vml" xmlns:wp14="http://schemas.microsoft.com/office/word/2010/wordprocessingDrawing" xmlns:wp="http://schemas.openxmlformats.org/drawingml/2006/wordprocessingDrawing" xmlns:w10="urn:schemas-microsoft-com:office:word" xmlns:w="http://schemas.openxmlformats.org/wordprocessingml/2006/main" xmlns:w14="http://schemas.microsoft.com/office/word/2010/wordml" xmlns:w15="http://schemas.microsoft.com/office/word/2012/wordml" xmlns:w16se="http://schemas.microsoft.com/office/word/2015/wordml/symex" xmlns:wpg="http://schemas.microsoft.com/office/word/2010/wordprocessingGroup" xmlns:wpi="http://schemas.microsoft.com/office/word/2010/wordprocessingInk" xmlns:wne="http://schemas.microsoft.com/office/word/2006/wordml" xmlns:wps="http://schemas.microsoft.com/office/word/2010/wordprocessingShape" mc:Ignorable="w14 w15 w16se wp14">
+<w:numbering xmlns:wpc="http://schemas.microsoft.com/office/word/2010/wordprocessingCanvas" xmlns:cx="http://schemas.microsoft.com/office/drawing/2014/chartex" xmlns:cx1="http://schemas.microsoft.com/office/drawing/2015/9/8/chartex" xmlns:cx2="http://schemas.microsoft.com/office/drawing/2015/10/21/chartex" xmlns:cx3="http://schemas.microsoft.com/office/drawing/2016/5/9/chartex" xmlns:cx4="http://schemas.microsoft.com/office/drawing/2016/5/10/chartex" xmlns:cx5="http://schemas.microsoft.com/office/drawing/2016/5/11/chartex" xmlns:cx6="http://schemas.microsoft.com/office/drawing/2016/5/12/chartex" xmlns:cx7="http://schemas.microsoft.com/office/drawing/2016/5/13/chartex" xmlns:cx8="http://schemas.microsoft.com/office/drawing/2016/5/14/chartex" xmlns:mc="http://schemas.openxmlformats.org/markup-compatibility/2006" xmlns:aink="http://schemas.microsoft.com/office/drawing/2016/ink" xmlns:am3d="http://schemas.microsoft.com/office/drawing/2017/model3d" xmlns:o="urn:schemas-microsoft-com:office:office" xmlns:r="http://schemas.openxmlformats.org/officeDocument/2006/relationships" xmlns:m="http://schemas.openxmlformats.org/officeDocument/2006/math" xmlns:v="urn:schemas-microsoft-com:vml" xmlns:wp14="http://schemas.microsoft.com/office/word/2010/wordprocessingDrawing" xmlns:wp="http://schemas.openxmlformats.org/drawingml/2006/wordprocessingDrawing" xmlns:w10="urn:schemas-microsoft-com:office:word" xmlns:w="http://schemas.openxmlformats.org/wordprocessingml/2006/main" xmlns:w14="http://schemas.microsoft.com/office/word/2010/wordml" xmlns:w15="http://schemas.microsoft.com/office/word/2012/wordml" xmlns:w16cid="http://schemas.microsoft.com/office/word/2016/wordml/cid" xmlns:w16se="http://schemas.microsoft.com/office/word/2015/wordml/symex" xmlns:wpg="http://schemas.microsoft.com/office/word/2010/wordprocessingGroup" xmlns:wpi="http://schemas.microsoft.com/office/word/2010/wordprocessingInk" xmlns:wne="http://schemas.microsoft.com/office/word/2006/wordml" xmlns:wps="http://schemas.microsoft.com/office/word/2010/wordprocessingShape" mc:Ignorable="w14 w15 w16se w16cid wp14">
   <w:abstractNum w:abstractNumId="0" w15:restartNumberingAfterBreak="0">
     <w:nsid w:val="FFFFFF7C"/>
     <w:multiLevelType w:val="singleLevel"/>
@@ -9772,7 +10287,7 @@
 </file>
 
 <file path=word/styles.xml><?xml version="1.0" encoding="utf-8"?>
-<w:styles xmlns:mc="http://schemas.openxmlformats.org/markup-compatibility/2006" xmlns:r="http://schemas.openxmlformats.org/officeDocument/2006/relationships" xmlns:w="http://schemas.openxmlformats.org/wordprocessingml/2006/main" xmlns:w14="http://schemas.microsoft.com/office/word/2010/wordml" xmlns:w15="http://schemas.microsoft.com/office/word/2012/wordml" xmlns:w16se="http://schemas.microsoft.com/office/word/2015/wordml/symex" mc:Ignorable="w14 w15 w16se">
+<w:styles xmlns:mc="http://schemas.openxmlformats.org/markup-compatibility/2006" xmlns:r="http://schemas.openxmlformats.org/officeDocument/2006/relationships" xmlns:w="http://schemas.openxmlformats.org/wordprocessingml/2006/main" xmlns:w14="http://schemas.microsoft.com/office/word/2010/wordml" xmlns:w15="http://schemas.microsoft.com/office/word/2012/wordml" xmlns:w16cid="http://schemas.microsoft.com/office/word/2016/wordml/cid" xmlns:w16se="http://schemas.microsoft.com/office/word/2015/wordml/symex" mc:Ignorable="w14 w15 w16se w16cid">
   <w:docDefaults>
     <w:rPrDefault>
       <w:rPr>
@@ -9782,7 +10297,7 @@
     </w:rPrDefault>
     <w:pPrDefault/>
   </w:docDefaults>
-  <w:latentStyles w:defLockedState="1" w:defUIPriority="99" w:defSemiHidden="0" w:defUnhideWhenUsed="0" w:defQFormat="0" w:count="371">
+  <w:latentStyles w:defLockedState="1" w:defUIPriority="99" w:defSemiHidden="0" w:defUnhideWhenUsed="0" w:defQFormat="0" w:count="377">
     <w:lsdException w:name="Normal" w:locked="0" w:qFormat="1"/>
     <w:lsdException w:name="heading 1" w:qFormat="1"/>
     <w:lsdException w:name="heading 2" w:semiHidden="1" w:unhideWhenUsed="1" w:qFormat="1"/>
@@ -9882,18 +10397,18 @@
     <w:lsdException w:name="HTML Address" w:semiHidden="1"/>
     <w:lsdException w:name="HTML Cite" w:semiHidden="1"/>
     <w:lsdException w:name="HTML Code" w:semiHidden="1"/>
-    <w:lsdException w:name="HTML Definition" w:semiHidden="1"/>
+    <w:lsdException w:name="HTML Definition" w:semiHidden="1" w:unhideWhenUsed="1"/>
     <w:lsdException w:name="HTML Keyboard" w:semiHidden="1"/>
     <w:lsdException w:name="HTML Preformatted" w:semiHidden="1"/>
     <w:lsdException w:name="HTML Sample" w:semiHidden="1"/>
     <w:lsdException w:name="HTML Typewriter" w:semiHidden="1"/>
     <w:lsdException w:name="HTML Variable" w:semiHidden="1"/>
     <w:lsdException w:name="Normal Table" w:locked="0" w:semiHidden="1" w:unhideWhenUsed="1"/>
-    <w:lsdException w:name="annotation subject" w:semiHidden="1"/>
+    <w:lsdException w:name="annotation subject" w:semiHidden="1" w:unhideWhenUsed="1"/>
     <w:lsdException w:name="No List" w:locked="0" w:semiHidden="1" w:uiPriority="0" w:unhideWhenUsed="1"/>
-    <w:lsdException w:name="Outline List 1" w:uiPriority="0"/>
-    <w:lsdException w:name="Outline List 2" w:uiPriority="0"/>
-    <w:lsdException w:name="Outline List 3" w:uiPriority="0"/>
+    <w:lsdException w:name="Outline List 1" w:semiHidden="1" w:uiPriority="0" w:unhideWhenUsed="1"/>
+    <w:lsdException w:name="Outline List 2" w:semiHidden="1" w:uiPriority="0" w:unhideWhenUsed="1"/>
+    <w:lsdException w:name="Outline List 3" w:semiHidden="1" w:uiPriority="0" w:unhideWhenUsed="1"/>
     <w:lsdException w:name="Table Simple 1" w:semiHidden="1" w:uiPriority="0" w:unhideWhenUsed="1"/>
     <w:lsdException w:name="Table Simple 2" w:semiHidden="1" w:uiPriority="0" w:unhideWhenUsed="1"/>
     <w:lsdException w:name="Table Simple 3" w:semiHidden="1" w:uiPriority="0" w:unhideWhenUsed="1"/>
@@ -9936,7 +10451,7 @@
     <w:lsdException w:name="Table Web 1" w:semiHidden="1" w:uiPriority="0" w:unhideWhenUsed="1"/>
     <w:lsdException w:name="Table Web 2" w:semiHidden="1" w:uiPriority="0" w:unhideWhenUsed="1"/>
     <w:lsdException w:name="Table Web 3" w:semiHidden="1" w:uiPriority="0" w:unhideWhenUsed="1"/>
-    <w:lsdException w:name="Balloon Text" w:semiHidden="1"/>
+    <w:lsdException w:name="Balloon Text" w:semiHidden="1" w:unhideWhenUsed="1"/>
     <w:lsdException w:name="Table Grid" w:uiPriority="0"/>
     <w:lsdException w:name="Table Theme" w:semiHidden="1" w:uiPriority="0" w:unhideWhenUsed="1"/>
     <w:lsdException w:name="Placeholder Text" w:semiHidden="1"/>
@@ -10048,8 +10563,8 @@
     <w:lsdException w:name="Subtle Reference" w:semiHidden="1"/>
     <w:lsdException w:name="Intense Reference" w:semiHidden="1"/>
     <w:lsdException w:name="Book Title" w:semiHidden="1"/>
-    <w:lsdException w:name="Bibliography" w:semiHidden="1"/>
-    <w:lsdException w:name="TOC Heading" w:semiHidden="1"/>
+    <w:lsdException w:name="Bibliography" w:semiHidden="1" w:unhideWhenUsed="1"/>
+    <w:lsdException w:name="TOC Heading" w:semiHidden="1" w:unhideWhenUsed="1"/>
     <w:lsdException w:name="Plain Table 1" w:uiPriority="41"/>
     <w:lsdException w:name="Plain Table 2" w:uiPriority="42"/>
     <w:lsdException w:name="Plain Table 3" w:uiPriority="43"/>
@@ -10154,6 +10669,12 @@
     <w:lsdException w:name="List Table 5 Dark Accent 6" w:uiPriority="50"/>
     <w:lsdException w:name="List Table 6 Colorful Accent 6" w:uiPriority="51"/>
     <w:lsdException w:name="List Table 7 Colorful Accent 6" w:uiPriority="52"/>
+    <w:lsdException w:name="Mention" w:locked="0" w:semiHidden="1" w:unhideWhenUsed="1"/>
+    <w:lsdException w:name="Smart Hyperlink" w:locked="0" w:semiHidden="1" w:unhideWhenUsed="1"/>
+    <w:lsdException w:name="Hashtag" w:locked="0" w:semiHidden="1" w:unhideWhenUsed="1"/>
+    <w:lsdException w:name="Unresolved Mention" w:locked="0" w:semiHidden="1" w:unhideWhenUsed="1"/>
+    <w:lsdException w:name="Smart Link" w:locked="0" w:semiHidden="1" w:unhideWhenUsed="1"/>
+    <w:lsdException w:name="Smart Link Error" w:locked="0" w:semiHidden="1" w:unhideWhenUsed="1"/>
   </w:latentStyles>
   <w:style w:type="paragraph" w:default="1" w:styleId="a1">
     <w:name w:val="Normal"/>
@@ -12073,7 +12594,7 @@
 </file>
 
 <file path=customXml/itemProps1.xml><?xml version="1.0" encoding="utf-8"?>
-<ds:datastoreItem xmlns:ds="http://schemas.openxmlformats.org/officeDocument/2006/customXml" ds:itemID="{E93F16B7-BDE6-4F83-8E34-EAD5B6B4B74C}">
+<ds:datastoreItem xmlns:ds="http://schemas.openxmlformats.org/officeDocument/2006/customXml" ds:itemID="{12371BA2-AAC1-42B0-B297-1A2B4773E253}">
   <ds:schemaRefs>
     <ds:schemaRef ds:uri="http://schemas.openxmlformats.org/officeDocument/2006/bibliography"/>
   </ds:schemaRefs>

</xml_diff>

<commit_message>
Update and translate README.md to Russian. Change marking data format and update man
</commit_message>
<xml_diff>
--- a/man/man.docx
+++ b/man/man.docx
@@ -1,6 +1,6 @@
 
 <file path=word/document.xml><?xml version="1.0" encoding="utf-8"?>
-<w:document xmlns:wpc="http://schemas.microsoft.com/office/word/2010/wordprocessingCanvas" xmlns:cx="http://schemas.microsoft.com/office/drawing/2014/chartex" xmlns:cx1="http://schemas.microsoft.com/office/drawing/2015/9/8/chartex" xmlns:cx2="http://schemas.microsoft.com/office/drawing/2015/10/21/chartex" xmlns:cx3="http://schemas.microsoft.com/office/drawing/2016/5/9/chartex" xmlns:cx4="http://schemas.microsoft.com/office/drawing/2016/5/10/chartex" xmlns:cx5="http://schemas.microsoft.com/office/drawing/2016/5/11/chartex" xmlns:cx6="http://schemas.microsoft.com/office/drawing/2016/5/12/chartex" xmlns:cx7="http://schemas.microsoft.com/office/drawing/2016/5/13/chartex" xmlns:cx8="http://schemas.microsoft.com/office/drawing/2016/5/14/chartex" xmlns:mc="http://schemas.openxmlformats.org/markup-compatibility/2006" xmlns:aink="http://schemas.microsoft.com/office/drawing/2016/ink" xmlns:am3d="http://schemas.microsoft.com/office/drawing/2017/model3d" xmlns:o="urn:schemas-microsoft-com:office:office" xmlns:r="http://schemas.openxmlformats.org/officeDocument/2006/relationships" xmlns:m="http://schemas.openxmlformats.org/officeDocument/2006/math" xmlns:v="urn:schemas-microsoft-com:vml" xmlns:wp14="http://schemas.microsoft.com/office/word/2010/wordprocessingDrawing" xmlns:wp="http://schemas.openxmlformats.org/drawingml/2006/wordprocessingDrawing" xmlns:w10="urn:schemas-microsoft-com:office:word" xmlns:w="http://schemas.openxmlformats.org/wordprocessingml/2006/main" xmlns:w14="http://schemas.microsoft.com/office/word/2010/wordml" xmlns:w15="http://schemas.microsoft.com/office/word/2012/wordml" xmlns:w16cid="http://schemas.microsoft.com/office/word/2016/wordml/cid" xmlns:w16se="http://schemas.microsoft.com/office/word/2015/wordml/symex" xmlns:wpg="http://schemas.microsoft.com/office/word/2010/wordprocessingGroup" xmlns:wpi="http://schemas.microsoft.com/office/word/2010/wordprocessingInk" xmlns:wne="http://schemas.microsoft.com/office/word/2006/wordml" xmlns:wps="http://schemas.microsoft.com/office/word/2010/wordprocessingShape" mc:Ignorable="w14 w15 w16se w16cid wp14">
+<w:document xmlns:wpc="http://schemas.microsoft.com/office/word/2010/wordprocessingCanvas" xmlns:cx="http://schemas.microsoft.com/office/drawing/2014/chartex" xmlns:cx1="http://schemas.microsoft.com/office/drawing/2015/9/8/chartex" xmlns:cx2="http://schemas.microsoft.com/office/drawing/2015/10/21/chartex" xmlns:cx3="http://schemas.microsoft.com/office/drawing/2016/5/9/chartex" xmlns:cx4="http://schemas.microsoft.com/office/drawing/2016/5/10/chartex" xmlns:cx5="http://schemas.microsoft.com/office/drawing/2016/5/11/chartex" xmlns:cx6="http://schemas.microsoft.com/office/drawing/2016/5/12/chartex" xmlns:cx7="http://schemas.microsoft.com/office/drawing/2016/5/13/chartex" xmlns:cx8="http://schemas.microsoft.com/office/drawing/2016/5/14/chartex" xmlns:mc="http://schemas.openxmlformats.org/markup-compatibility/2006" xmlns:aink="http://schemas.microsoft.com/office/drawing/2016/ink" xmlns:am3d="http://schemas.microsoft.com/office/drawing/2017/model3d" xmlns:o="urn:schemas-microsoft-com:office:office" xmlns:r="http://schemas.openxmlformats.org/officeDocument/2006/relationships" xmlns:m="http://schemas.openxmlformats.org/officeDocument/2006/math" xmlns:v="urn:schemas-microsoft-com:vml" xmlns:wp14="http://schemas.microsoft.com/office/word/2010/wordprocessingDrawing" xmlns:wp="http://schemas.openxmlformats.org/drawingml/2006/wordprocessingDrawing" xmlns:w10="urn:schemas-microsoft-com:office:word" xmlns:w="http://schemas.openxmlformats.org/wordprocessingml/2006/main" xmlns:w14="http://schemas.microsoft.com/office/word/2010/wordml" xmlns:w15="http://schemas.microsoft.com/office/word/2012/wordml" xmlns:w16cex="http://schemas.microsoft.com/office/word/2018/wordml/cex" xmlns:w16cid="http://schemas.microsoft.com/office/word/2016/wordml/cid" xmlns:w16="http://schemas.microsoft.com/office/word/2018/wordml" xmlns:w16se="http://schemas.microsoft.com/office/word/2015/wordml/symex" xmlns:wpg="http://schemas.microsoft.com/office/word/2010/wordprocessingGroup" xmlns:wpi="http://schemas.microsoft.com/office/word/2010/wordprocessingInk" xmlns:wne="http://schemas.microsoft.com/office/word/2006/wordml" xmlns:wps="http://schemas.microsoft.com/office/word/2010/wordprocessingShape" mc:Ignorable="w14 w15 w16se w16cid w16 w16cex wp14">
   <w:body>
     <w:p>
       <w:pPr>
@@ -586,13 +586,7 @@
               <w:t>трубка термоусаживаемая</w:t>
             </w:r>
             <w:r>
-              <w:t xml:space="preserve"> для провод</w:t>
-            </w:r>
-            <w:r>
-              <w:t>ник</w:t>
-            </w:r>
-            <w:r>
-              <w:t>ов;</w:t>
+              <w:t xml:space="preserve"> для проводов;</w:t>
             </w:r>
           </w:p>
         </w:tc>
@@ -741,7 +735,7 @@
               <w:t>одинарная маркировка</w:t>
             </w:r>
             <w:r>
-              <w:t xml:space="preserve"> проводника</w:t>
+              <w:t xml:space="preserve"> провода</w:t>
             </w:r>
             <w:r>
               <w:t>;</w:t>
@@ -797,7 +791,7 @@
               <w:t>зеркальная маркировка</w:t>
             </w:r>
             <w:r>
-              <w:t xml:space="preserve"> проводника</w:t>
+              <w:t xml:space="preserve"> провода</w:t>
             </w:r>
             <w:r>
               <w:t>;</w:t>
@@ -937,11 +931,24 @@
       <w:r>
         <w:t xml:space="preserve"> </w:t>
       </w:r>
-      <w:fldSimple w:instr=" DOCVARIABLE  &quot;Шифр проекта&quot;  \* MERGEFORMAT ">
-        <w:r>
-          <w:t>××××-××××</w:t>
-        </w:r>
-      </w:fldSimple>
+      <w:r>
+        <w:fldChar w:fldCharType="begin"/>
+      </w:r>
+      <w:r>
+        <w:instrText xml:space="preserve"> DOCVARIABLE  "Шифр проекта"</w:instrText>
+      </w:r>
+      <w:r>
+        <w:instrText xml:space="preserve">  \* MERGEFORMAT </w:instrText>
+      </w:r>
+      <w:r>
+        <w:fldChar w:fldCharType="separate"/>
+      </w:r>
+      <w:r>
+        <w:t>××××-××××</w:t>
+      </w:r>
+      <w:r>
+        <w:fldChar w:fldCharType="end"/>
+      </w:r>
       <w:r>
         <w:t xml:space="preserve"> </w:t>
       </w:r>
@@ -1704,9 +1711,6 @@
             <w:r>
               <w:t>Провод</w:t>
             </w:r>
-            <w:r>
-              <w:t>ник</w:t>
-            </w:r>
           </w:p>
         </w:tc>
         <w:tc>
@@ -1811,11 +1815,21 @@
       <w:r>
         <w:t xml:space="preserve">проекта </w:t>
       </w:r>
-      <w:fldSimple w:instr=" DOCVARIABLE  &quot;Шифр проекта&quot;  \* MERGEFORMAT ">
-        <w:r>
-          <w:t>××××-××××</w:t>
-        </w:r>
-      </w:fldSimple>
+      <w:r>
+        <w:fldChar w:fldCharType="begin"/>
+      </w:r>
+      <w:r>
+        <w:instrText xml:space="preserve"> DOCVARIABLE  "Шифр проекта"  \* MERGEFORMAT </w:instrText>
+      </w:r>
+      <w:r>
+        <w:fldChar w:fldCharType="separate"/>
+      </w:r>
+      <w:r>
+        <w:t>××××-××××</w:t>
+      </w:r>
+      <w:r>
+        <w:fldChar w:fldCharType="end"/>
+      </w:r>
       <w:r>
         <w:t xml:space="preserve"> </w:t>
       </w:r>
@@ -2093,7 +2107,10 @@
         <w:t>провод</w:t>
       </w:r>
       <w:r>
-        <w:t xml:space="preserve">ники», </w:t>
+        <w:t>а</w:t>
+      </w:r>
+      <w:r>
+        <w:t xml:space="preserve">», </w:t>
       </w:r>
       <w:r>
         <w:t>«кабел</w:t>
@@ -2130,11 +2147,21 @@
       <w:r>
         <w:t xml:space="preserve"> </w:t>
       </w:r>
-      <w:fldSimple w:instr=" DOCVARIABLE  &quot;Шифр проекта&quot;  \* MERGEFORMAT ">
-        <w:r>
-          <w:t>××××-××××</w:t>
-        </w:r>
-      </w:fldSimple>
+      <w:r>
+        <w:fldChar w:fldCharType="begin"/>
+      </w:r>
+      <w:r>
+        <w:instrText xml:space="preserve"> DOCVARIABLE  "Шифр проекта"  \* MERGEFORMAT </w:instrText>
+      </w:r>
+      <w:r>
+        <w:fldChar w:fldCharType="separate"/>
+      </w:r>
+      <w:r>
+        <w:t>××××-××××</w:t>
+      </w:r>
+      <w:r>
+        <w:fldChar w:fldCharType="end"/>
+      </w:r>
       <w:r>
         <w:t>,</w:t>
       </w:r>
@@ -2312,13 +2339,21 @@
         <w:t>й вставки в программу печати</w:t>
       </w:r>
       <w:r>
-        <w:t xml:space="preserve"> занимает б</w:t>
-      </w:r>
-      <w:r>
-        <w:t>о</w:t>
-      </w:r>
-      <w:r>
-        <w:t>льшую часть времени</w:t>
+        <w:t xml:space="preserve"> занимает </w:t>
+      </w:r>
+      <w:proofErr w:type="spellStart"/>
+      <w:r>
+        <w:t>б</w:t>
+      </w:r>
+      <w:r>
+        <w:t>О</w:t>
+      </w:r>
+      <w:r>
+        <w:t>льшую</w:t>
+      </w:r>
+      <w:proofErr w:type="spellEnd"/>
+      <w:r>
+        <w:t xml:space="preserve"> часть времени</w:t>
       </w:r>
       <w:r>
         <w:t xml:space="preserve"> изготовления маркировки</w:t>
@@ -2523,33 +2558,7 @@
           <w:rPr>
             <w:rStyle w:val="af1"/>
           </w:rPr>
-          <w:t>Данные маркиро</w:t>
-        </w:r>
-        <w:r>
-          <w:rPr>
-            <w:rStyle w:val="af1"/>
-          </w:rPr>
-          <w:t>в</w:t>
-        </w:r>
-        <w:r>
-          <w:rPr>
-            <w:rStyle w:val="af1"/>
-          </w:rPr>
-          <w:t>к</w:t>
-        </w:r>
-        <w:bookmarkStart w:id="1" w:name="_GoBack"/>
-        <w:bookmarkEnd w:id="1"/>
-        <w:r>
-          <w:rPr>
-            <w:rStyle w:val="af1"/>
-          </w:rPr>
-          <w:t>и</w:t>
-        </w:r>
-        <w:r>
-          <w:rPr>
-            <w:rStyle w:val="af1"/>
-          </w:rPr>
-          <w:t>.xlsx</w:t>
+          <w:t>Данные маркировки.xlsx</w:t>
         </w:r>
       </w:hyperlink>
       <w:r>
@@ -2720,13 +2729,19 @@
         <w:rPr>
           <w:b/>
         </w:rPr>
-        <w:t>проводники</w:t>
+        <w:t>провод</w:t>
+      </w:r>
+      <w:r>
+        <w:rPr>
+          <w:b/>
+        </w:rPr>
+        <w:t>а</w:t>
       </w:r>
       <w:r>
         <w:t xml:space="preserve"> − </w:t>
       </w:r>
       <w:r>
-        <w:t>для маркировки проводников (источник: информация о количестве сигналов ТС, ТУ и количестве счётчиков);</w:t>
+        <w:t>для маркировки проводов (источник: информация о количестве сигналов ТС, ТУ и количестве счётчиков);</w:t>
       </w:r>
     </w:p>
     <w:p>
@@ -2761,10 +2776,19 @@
         <w:t>абельный журнал</w:t>
       </w:r>
       <w:r>
-        <w:t xml:space="preserve">, экспортированный из </w:t>
-      </w:r>
-      <w:r>
-        <w:rPr>
+        <w:t xml:space="preserve">, экспортированный </w:t>
+      </w:r>
+      <w:r>
+        <w:rPr>
+          <w:b/>
+          <w:bCs/>
+        </w:rPr>
+        <w:t xml:space="preserve">из </w:t>
+      </w:r>
+      <w:r>
+        <w:rPr>
+          <w:b/>
+          <w:bCs/>
           <w:lang w:val="en-US"/>
         </w:rPr>
         <w:t>AutoCAD</w:t>
@@ -2776,6 +2800,10 @@
         <w:t>командой «</w:t>
       </w:r>
       <w:r>
+        <w:rPr>
+          <w:b/>
+          <w:bCs/>
+        </w:rPr>
         <w:t>ЭКСПОРТТАБЛ</w:t>
       </w:r>
       <w:r>
@@ -3423,19 +3451,7 @@
           <w:b/>
         </w:rPr>
         <w:lastRenderedPageBreak/>
-        <w:t>Столбцы листа «провод</w:t>
-      </w:r>
-      <w:r>
-        <w:rPr>
-          <w:b/>
-        </w:rPr>
-        <w:t>ник</w:t>
-      </w:r>
-      <w:r>
-        <w:rPr>
-          <w:b/>
-        </w:rPr>
-        <w:t>»</w:t>
+        <w:t>Столбцы листа «провод»</w:t>
       </w:r>
       <w:r>
         <w:t xml:space="preserve"> имеют следующие заголовки:</w:t>
@@ -3481,7 +3497,10 @@
         <w:t xml:space="preserve"> – ном</w:t>
       </w:r>
       <w:r>
-        <w:t>ер (адрес) клеммы начала проводника</w:t>
+        <w:t>ер (адрес) клеммы начала провод</w:t>
+      </w:r>
+      <w:r>
+        <w:t>а</w:t>
       </w:r>
       <w:r>
         <w:t>;</w:t>
@@ -3501,7 +3520,10 @@
         <w:t xml:space="preserve"> – номер (адрес) клеммы конца </w:t>
       </w:r>
       <w:r>
-        <w:t>проводника</w:t>
+        <w:t>провод</w:t>
+      </w:r>
+      <w:r>
+        <w:t>а</w:t>
       </w:r>
       <w:r>
         <w:t>;</w:t>
@@ -3521,7 +3543,10 @@
         <w:t xml:space="preserve"> – сечение маркируемого </w:t>
       </w:r>
       <w:r>
-        <w:t>проводника</w:t>
+        <w:t>провод</w:t>
+      </w:r>
+      <w:r>
+        <w:t>а</w:t>
       </w:r>
       <w:r>
         <w:t xml:space="preserve">, </w:t>
@@ -3571,7 +3596,10 @@
         <w:t xml:space="preserve"> </w:t>
       </w:r>
       <w:r>
-        <w:t>проводника</w:t>
+        <w:t>провод</w:t>
+      </w:r>
+      <w:r>
+        <w:t>а</w:t>
       </w:r>
       <w:r>
         <w:t>. Маркировка не распечатается, если ячейка содержит текст «</w:t>
@@ -6651,7 +6679,7 @@
         <w:t xml:space="preserve"> для провод</w:t>
       </w:r>
       <w:r>
-        <w:t>ников</w:t>
+        <w:t>ов</w:t>
       </w:r>
       <w:r>
         <w:t>. Содержит</w:t>
@@ -6677,7 +6705,7 @@
         <w:t xml:space="preserve"> (на данный момент структура полного адреса включает: адрес клеммы подключения текущего конца провод</w:t>
       </w:r>
       <w:r>
-        <w:t>ника</w:t>
+        <w:t>а</w:t>
       </w:r>
       <w:r>
         <w:t xml:space="preserve"> и адрес клеммы противоположного конца)</w:t>
@@ -6709,7 +6737,7 @@
         <w:t xml:space="preserve"> провод</w:t>
       </w:r>
       <w:r>
-        <w:t>ника</w:t>
+        <w:t>а</w:t>
       </w:r>
       <w:r>
         <w:t xml:space="preserve">, </w:t>
@@ -6739,7 +6767,7 @@
         <w:t>последовательно для каждого провод</w:t>
       </w:r>
       <w:r>
-        <w:t>ника</w:t>
+        <w:t>а</w:t>
       </w:r>
       <w:r>
         <w:t>.</w:t>
@@ -7593,21 +7621,7 @@
                 <w:rFonts w:ascii="InconsolataCyr" w:hAnsi="InconsolataCyr"/>
                 <w:lang w:eastAsia="ru-RU"/>
               </w:rPr>
-              <w:t xml:space="preserve"> для провод</w:t>
-            </w:r>
-            <w:r>
-              <w:rPr>
-                <w:rFonts w:ascii="InconsolataCyr" w:hAnsi="InconsolataCyr"/>
-                <w:lang w:eastAsia="ru-RU"/>
-              </w:rPr>
-              <w:t>ник</w:t>
-            </w:r>
-            <w:r>
-              <w:rPr>
-                <w:rFonts w:ascii="InconsolataCyr" w:hAnsi="InconsolataCyr"/>
-                <w:lang w:eastAsia="ru-RU"/>
-              </w:rPr>
-              <w:t>ов (ТТ):</w:t>
+              <w:t xml:space="preserve"> для проводов (ТТ):</w:t>
             </w:r>
           </w:p>
           <w:p>
@@ -8484,7 +8498,7 @@
 </file>
 
 <file path=word/endnotes.xml><?xml version="1.0" encoding="utf-8"?>
-<w:endnotes xmlns:wpc="http://schemas.microsoft.com/office/word/2010/wordprocessingCanvas" xmlns:cx="http://schemas.microsoft.com/office/drawing/2014/chartex" xmlns:cx1="http://schemas.microsoft.com/office/drawing/2015/9/8/chartex" xmlns:cx2="http://schemas.microsoft.com/office/drawing/2015/10/21/chartex" xmlns:cx3="http://schemas.microsoft.com/office/drawing/2016/5/9/chartex" xmlns:cx4="http://schemas.microsoft.com/office/drawing/2016/5/10/chartex" xmlns:cx5="http://schemas.microsoft.com/office/drawing/2016/5/11/chartex" xmlns:cx6="http://schemas.microsoft.com/office/drawing/2016/5/12/chartex" xmlns:cx7="http://schemas.microsoft.com/office/drawing/2016/5/13/chartex" xmlns:cx8="http://schemas.microsoft.com/office/drawing/2016/5/14/chartex" xmlns:mc="http://schemas.openxmlformats.org/markup-compatibility/2006" xmlns:aink="http://schemas.microsoft.com/office/drawing/2016/ink" xmlns:am3d="http://schemas.microsoft.com/office/drawing/2017/model3d" xmlns:o="urn:schemas-microsoft-com:office:office" xmlns:r="http://schemas.openxmlformats.org/officeDocument/2006/relationships" xmlns:m="http://schemas.openxmlformats.org/officeDocument/2006/math" xmlns:v="urn:schemas-microsoft-com:vml" xmlns:wp14="http://schemas.microsoft.com/office/word/2010/wordprocessingDrawing" xmlns:wp="http://schemas.openxmlformats.org/drawingml/2006/wordprocessingDrawing" xmlns:w10="urn:schemas-microsoft-com:office:word" xmlns:w="http://schemas.openxmlformats.org/wordprocessingml/2006/main" xmlns:w14="http://schemas.microsoft.com/office/word/2010/wordml" xmlns:w15="http://schemas.microsoft.com/office/word/2012/wordml" xmlns:w16cid="http://schemas.microsoft.com/office/word/2016/wordml/cid" xmlns:w16se="http://schemas.microsoft.com/office/word/2015/wordml/symex" xmlns:wpg="http://schemas.microsoft.com/office/word/2010/wordprocessingGroup" xmlns:wpi="http://schemas.microsoft.com/office/word/2010/wordprocessingInk" xmlns:wne="http://schemas.microsoft.com/office/word/2006/wordml" xmlns:wps="http://schemas.microsoft.com/office/word/2010/wordprocessingShape" mc:Ignorable="w14 w15 w16se w16cid wp14">
+<w:endnotes xmlns:wpc="http://schemas.microsoft.com/office/word/2010/wordprocessingCanvas" xmlns:cx="http://schemas.microsoft.com/office/drawing/2014/chartex" xmlns:cx1="http://schemas.microsoft.com/office/drawing/2015/9/8/chartex" xmlns:cx2="http://schemas.microsoft.com/office/drawing/2015/10/21/chartex" xmlns:cx3="http://schemas.microsoft.com/office/drawing/2016/5/9/chartex" xmlns:cx4="http://schemas.microsoft.com/office/drawing/2016/5/10/chartex" xmlns:cx5="http://schemas.microsoft.com/office/drawing/2016/5/11/chartex" xmlns:cx6="http://schemas.microsoft.com/office/drawing/2016/5/12/chartex" xmlns:cx7="http://schemas.microsoft.com/office/drawing/2016/5/13/chartex" xmlns:cx8="http://schemas.microsoft.com/office/drawing/2016/5/14/chartex" xmlns:mc="http://schemas.openxmlformats.org/markup-compatibility/2006" xmlns:aink="http://schemas.microsoft.com/office/drawing/2016/ink" xmlns:am3d="http://schemas.microsoft.com/office/drawing/2017/model3d" xmlns:o="urn:schemas-microsoft-com:office:office" xmlns:r="http://schemas.openxmlformats.org/officeDocument/2006/relationships" xmlns:m="http://schemas.openxmlformats.org/officeDocument/2006/math" xmlns:v="urn:schemas-microsoft-com:vml" xmlns:wp14="http://schemas.microsoft.com/office/word/2010/wordprocessingDrawing" xmlns:wp="http://schemas.openxmlformats.org/drawingml/2006/wordprocessingDrawing" xmlns:w10="urn:schemas-microsoft-com:office:word" xmlns:w="http://schemas.openxmlformats.org/wordprocessingml/2006/main" xmlns:w14="http://schemas.microsoft.com/office/word/2010/wordml" xmlns:w15="http://schemas.microsoft.com/office/word/2012/wordml" xmlns:w16cex="http://schemas.microsoft.com/office/word/2018/wordml/cex" xmlns:w16cid="http://schemas.microsoft.com/office/word/2016/wordml/cid" xmlns:w16="http://schemas.microsoft.com/office/word/2018/wordml" xmlns:w16se="http://schemas.microsoft.com/office/word/2015/wordml/symex" xmlns:wpg="http://schemas.microsoft.com/office/word/2010/wordprocessingGroup" xmlns:wpi="http://schemas.microsoft.com/office/word/2010/wordprocessingInk" xmlns:wne="http://schemas.microsoft.com/office/word/2006/wordml" xmlns:wps="http://schemas.microsoft.com/office/word/2010/wordprocessingShape" mc:Ignorable="w14 w15 w16se w16cid w16 w16cex wp14">
   <w:endnote w:type="separator" w:id="-1">
     <w:p>
       <w:r>
@@ -8503,7 +8517,7 @@
 </file>
 
 <file path=word/footer1.xml><?xml version="1.0" encoding="utf-8"?>
-<w:ftr xmlns:wpc="http://schemas.microsoft.com/office/word/2010/wordprocessingCanvas" xmlns:cx="http://schemas.microsoft.com/office/drawing/2014/chartex" xmlns:cx1="http://schemas.microsoft.com/office/drawing/2015/9/8/chartex" xmlns:cx2="http://schemas.microsoft.com/office/drawing/2015/10/21/chartex" xmlns:cx3="http://schemas.microsoft.com/office/drawing/2016/5/9/chartex" xmlns:cx4="http://schemas.microsoft.com/office/drawing/2016/5/10/chartex" xmlns:cx5="http://schemas.microsoft.com/office/drawing/2016/5/11/chartex" xmlns:cx6="http://schemas.microsoft.com/office/drawing/2016/5/12/chartex" xmlns:cx7="http://schemas.microsoft.com/office/drawing/2016/5/13/chartex" xmlns:cx8="http://schemas.microsoft.com/office/drawing/2016/5/14/chartex" xmlns:mc="http://schemas.openxmlformats.org/markup-compatibility/2006" xmlns:aink="http://schemas.microsoft.com/office/drawing/2016/ink" xmlns:am3d="http://schemas.microsoft.com/office/drawing/2017/model3d" xmlns:o="urn:schemas-microsoft-com:office:office" xmlns:r="http://schemas.openxmlformats.org/officeDocument/2006/relationships" xmlns:m="http://schemas.openxmlformats.org/officeDocument/2006/math" xmlns:v="urn:schemas-microsoft-com:vml" xmlns:wp14="http://schemas.microsoft.com/office/word/2010/wordprocessingDrawing" xmlns:wp="http://schemas.openxmlformats.org/drawingml/2006/wordprocessingDrawing" xmlns:w10="urn:schemas-microsoft-com:office:word" xmlns:w="http://schemas.openxmlformats.org/wordprocessingml/2006/main" xmlns:w14="http://schemas.microsoft.com/office/word/2010/wordml" xmlns:w15="http://schemas.microsoft.com/office/word/2012/wordml" xmlns:w16cid="http://schemas.microsoft.com/office/word/2016/wordml/cid" xmlns:w16se="http://schemas.microsoft.com/office/word/2015/wordml/symex" xmlns:wpg="http://schemas.microsoft.com/office/word/2010/wordprocessingGroup" xmlns:wpi="http://schemas.microsoft.com/office/word/2010/wordprocessingInk" xmlns:wne="http://schemas.microsoft.com/office/word/2006/wordml" xmlns:wps="http://schemas.microsoft.com/office/word/2010/wordprocessingShape" mc:Ignorable="w14 w15 w16se w16cid wp14">
+<w:ftr xmlns:wpc="http://schemas.microsoft.com/office/word/2010/wordprocessingCanvas" xmlns:cx="http://schemas.microsoft.com/office/drawing/2014/chartex" xmlns:cx1="http://schemas.microsoft.com/office/drawing/2015/9/8/chartex" xmlns:cx2="http://schemas.microsoft.com/office/drawing/2015/10/21/chartex" xmlns:cx3="http://schemas.microsoft.com/office/drawing/2016/5/9/chartex" xmlns:cx4="http://schemas.microsoft.com/office/drawing/2016/5/10/chartex" xmlns:cx5="http://schemas.microsoft.com/office/drawing/2016/5/11/chartex" xmlns:cx6="http://schemas.microsoft.com/office/drawing/2016/5/12/chartex" xmlns:cx7="http://schemas.microsoft.com/office/drawing/2016/5/13/chartex" xmlns:cx8="http://schemas.microsoft.com/office/drawing/2016/5/14/chartex" xmlns:mc="http://schemas.openxmlformats.org/markup-compatibility/2006" xmlns:aink="http://schemas.microsoft.com/office/drawing/2016/ink" xmlns:am3d="http://schemas.microsoft.com/office/drawing/2017/model3d" xmlns:o="urn:schemas-microsoft-com:office:office" xmlns:r="http://schemas.openxmlformats.org/officeDocument/2006/relationships" xmlns:m="http://schemas.openxmlformats.org/officeDocument/2006/math" xmlns:v="urn:schemas-microsoft-com:vml" xmlns:wp14="http://schemas.microsoft.com/office/word/2010/wordprocessingDrawing" xmlns:wp="http://schemas.openxmlformats.org/drawingml/2006/wordprocessingDrawing" xmlns:w10="urn:schemas-microsoft-com:office:word" xmlns:w="http://schemas.openxmlformats.org/wordprocessingml/2006/main" xmlns:w14="http://schemas.microsoft.com/office/word/2010/wordml" xmlns:w15="http://schemas.microsoft.com/office/word/2012/wordml" xmlns:w16cex="http://schemas.microsoft.com/office/word/2018/wordml/cex" xmlns:w16cid="http://schemas.microsoft.com/office/word/2016/wordml/cid" xmlns:w16="http://schemas.microsoft.com/office/word/2018/wordml" xmlns:w16se="http://schemas.microsoft.com/office/word/2015/wordml/symex" xmlns:wpg="http://schemas.microsoft.com/office/word/2010/wordprocessingGroup" xmlns:wpi="http://schemas.microsoft.com/office/word/2010/wordprocessingInk" xmlns:wne="http://schemas.microsoft.com/office/word/2006/wordml" xmlns:wps="http://schemas.microsoft.com/office/word/2010/wordprocessingShape" mc:Ignorable="w14 w15 w16se w16cid w16 w16cex wp14">
   <w:p>
     <w:pPr>
       <w:pStyle w:val="af"/>
@@ -8532,7 +8546,7 @@
 </file>
 
 <file path=word/footnotes.xml><?xml version="1.0" encoding="utf-8"?>
-<w:footnotes xmlns:wpc="http://schemas.microsoft.com/office/word/2010/wordprocessingCanvas" xmlns:cx="http://schemas.microsoft.com/office/drawing/2014/chartex" xmlns:cx1="http://schemas.microsoft.com/office/drawing/2015/9/8/chartex" xmlns:cx2="http://schemas.microsoft.com/office/drawing/2015/10/21/chartex" xmlns:cx3="http://schemas.microsoft.com/office/drawing/2016/5/9/chartex" xmlns:cx4="http://schemas.microsoft.com/office/drawing/2016/5/10/chartex" xmlns:cx5="http://schemas.microsoft.com/office/drawing/2016/5/11/chartex" xmlns:cx6="http://schemas.microsoft.com/office/drawing/2016/5/12/chartex" xmlns:cx7="http://schemas.microsoft.com/office/drawing/2016/5/13/chartex" xmlns:cx8="http://schemas.microsoft.com/office/drawing/2016/5/14/chartex" xmlns:mc="http://schemas.openxmlformats.org/markup-compatibility/2006" xmlns:aink="http://schemas.microsoft.com/office/drawing/2016/ink" xmlns:am3d="http://schemas.microsoft.com/office/drawing/2017/model3d" xmlns:o="urn:schemas-microsoft-com:office:office" xmlns:r="http://schemas.openxmlformats.org/officeDocument/2006/relationships" xmlns:m="http://schemas.openxmlformats.org/officeDocument/2006/math" xmlns:v="urn:schemas-microsoft-com:vml" xmlns:wp14="http://schemas.microsoft.com/office/word/2010/wordprocessingDrawing" xmlns:wp="http://schemas.openxmlformats.org/drawingml/2006/wordprocessingDrawing" xmlns:w10="urn:schemas-microsoft-com:office:word" xmlns:w="http://schemas.openxmlformats.org/wordprocessingml/2006/main" xmlns:w14="http://schemas.microsoft.com/office/word/2010/wordml" xmlns:w15="http://schemas.microsoft.com/office/word/2012/wordml" xmlns:w16cid="http://schemas.microsoft.com/office/word/2016/wordml/cid" xmlns:w16se="http://schemas.microsoft.com/office/word/2015/wordml/symex" xmlns:wpg="http://schemas.microsoft.com/office/word/2010/wordprocessingGroup" xmlns:wpi="http://schemas.microsoft.com/office/word/2010/wordprocessingInk" xmlns:wne="http://schemas.microsoft.com/office/word/2006/wordml" xmlns:wps="http://schemas.microsoft.com/office/word/2010/wordprocessingShape" mc:Ignorable="w14 w15 w16se w16cid wp14">
+<w:footnotes xmlns:wpc="http://schemas.microsoft.com/office/word/2010/wordprocessingCanvas" xmlns:cx="http://schemas.microsoft.com/office/drawing/2014/chartex" xmlns:cx1="http://schemas.microsoft.com/office/drawing/2015/9/8/chartex" xmlns:cx2="http://schemas.microsoft.com/office/drawing/2015/10/21/chartex" xmlns:cx3="http://schemas.microsoft.com/office/drawing/2016/5/9/chartex" xmlns:cx4="http://schemas.microsoft.com/office/drawing/2016/5/10/chartex" xmlns:cx5="http://schemas.microsoft.com/office/drawing/2016/5/11/chartex" xmlns:cx6="http://schemas.microsoft.com/office/drawing/2016/5/12/chartex" xmlns:cx7="http://schemas.microsoft.com/office/drawing/2016/5/13/chartex" xmlns:cx8="http://schemas.microsoft.com/office/drawing/2016/5/14/chartex" xmlns:mc="http://schemas.openxmlformats.org/markup-compatibility/2006" xmlns:aink="http://schemas.microsoft.com/office/drawing/2016/ink" xmlns:am3d="http://schemas.microsoft.com/office/drawing/2017/model3d" xmlns:o="urn:schemas-microsoft-com:office:office" xmlns:r="http://schemas.openxmlformats.org/officeDocument/2006/relationships" xmlns:m="http://schemas.openxmlformats.org/officeDocument/2006/math" xmlns:v="urn:schemas-microsoft-com:vml" xmlns:wp14="http://schemas.microsoft.com/office/word/2010/wordprocessingDrawing" xmlns:wp="http://schemas.openxmlformats.org/drawingml/2006/wordprocessingDrawing" xmlns:w10="urn:schemas-microsoft-com:office:word" xmlns:w="http://schemas.openxmlformats.org/wordprocessingml/2006/main" xmlns:w14="http://schemas.microsoft.com/office/word/2010/wordml" xmlns:w15="http://schemas.microsoft.com/office/word/2012/wordml" xmlns:w16cex="http://schemas.microsoft.com/office/word/2018/wordml/cex" xmlns:w16cid="http://schemas.microsoft.com/office/word/2016/wordml/cid" xmlns:w16="http://schemas.microsoft.com/office/word/2018/wordml" xmlns:w16se="http://schemas.microsoft.com/office/word/2015/wordml/symex" xmlns:wpg="http://schemas.microsoft.com/office/word/2010/wordprocessingGroup" xmlns:wpi="http://schemas.microsoft.com/office/word/2010/wordprocessingInk" xmlns:wne="http://schemas.microsoft.com/office/word/2006/wordml" xmlns:wps="http://schemas.microsoft.com/office/word/2010/wordprocessingShape" mc:Ignorable="w14 w15 w16se w16cid w16 w16cex wp14">
   <w:footnote w:type="separator" w:id="-1">
     <w:p>
       <w:r>
@@ -8551,7 +8565,7 @@
 </file>
 
 <file path=word/numbering.xml><?xml version="1.0" encoding="utf-8"?>
-<w:numbering xmlns:wpc="http://schemas.microsoft.com/office/word/2010/wordprocessingCanvas" xmlns:cx="http://schemas.microsoft.com/office/drawing/2014/chartex" xmlns:cx1="http://schemas.microsoft.com/office/drawing/2015/9/8/chartex" xmlns:cx2="http://schemas.microsoft.com/office/drawing/2015/10/21/chartex" xmlns:cx3="http://schemas.microsoft.com/office/drawing/2016/5/9/chartex" xmlns:cx4="http://schemas.microsoft.com/office/drawing/2016/5/10/chartex" xmlns:cx5="http://schemas.microsoft.com/office/drawing/2016/5/11/chartex" xmlns:cx6="http://schemas.microsoft.com/office/drawing/2016/5/12/chartex" xmlns:cx7="http://schemas.microsoft.com/office/drawing/2016/5/13/chartex" xmlns:cx8="http://schemas.microsoft.com/office/drawing/2016/5/14/chartex" xmlns:mc="http://schemas.openxmlformats.org/markup-compatibility/2006" xmlns:aink="http://schemas.microsoft.com/office/drawing/2016/ink" xmlns:am3d="http://schemas.microsoft.com/office/drawing/2017/model3d" xmlns:o="urn:schemas-microsoft-com:office:office" xmlns:r="http://schemas.openxmlformats.org/officeDocument/2006/relationships" xmlns:m="http://schemas.openxmlformats.org/officeDocument/2006/math" xmlns:v="urn:schemas-microsoft-com:vml" xmlns:wp14="http://schemas.microsoft.com/office/word/2010/wordprocessingDrawing" xmlns:wp="http://schemas.openxmlformats.org/drawingml/2006/wordprocessingDrawing" xmlns:w10="urn:schemas-microsoft-com:office:word" xmlns:w="http://schemas.openxmlformats.org/wordprocessingml/2006/main" xmlns:w14="http://schemas.microsoft.com/office/word/2010/wordml" xmlns:w15="http://schemas.microsoft.com/office/word/2012/wordml" xmlns:w16cid="http://schemas.microsoft.com/office/word/2016/wordml/cid" xmlns:w16se="http://schemas.microsoft.com/office/word/2015/wordml/symex" xmlns:wpg="http://schemas.microsoft.com/office/word/2010/wordprocessingGroup" xmlns:wpi="http://schemas.microsoft.com/office/word/2010/wordprocessingInk" xmlns:wne="http://schemas.microsoft.com/office/word/2006/wordml" xmlns:wps="http://schemas.microsoft.com/office/word/2010/wordprocessingShape" mc:Ignorable="w14 w15 w16se w16cid wp14">
+<w:numbering xmlns:wpc="http://schemas.microsoft.com/office/word/2010/wordprocessingCanvas" xmlns:cx="http://schemas.microsoft.com/office/drawing/2014/chartex" xmlns:cx1="http://schemas.microsoft.com/office/drawing/2015/9/8/chartex" xmlns:cx2="http://schemas.microsoft.com/office/drawing/2015/10/21/chartex" xmlns:cx3="http://schemas.microsoft.com/office/drawing/2016/5/9/chartex" xmlns:cx4="http://schemas.microsoft.com/office/drawing/2016/5/10/chartex" xmlns:cx5="http://schemas.microsoft.com/office/drawing/2016/5/11/chartex" xmlns:cx6="http://schemas.microsoft.com/office/drawing/2016/5/12/chartex" xmlns:cx7="http://schemas.microsoft.com/office/drawing/2016/5/13/chartex" xmlns:cx8="http://schemas.microsoft.com/office/drawing/2016/5/14/chartex" xmlns:mc="http://schemas.openxmlformats.org/markup-compatibility/2006" xmlns:aink="http://schemas.microsoft.com/office/drawing/2016/ink" xmlns:am3d="http://schemas.microsoft.com/office/drawing/2017/model3d" xmlns:o="urn:schemas-microsoft-com:office:office" xmlns:r="http://schemas.openxmlformats.org/officeDocument/2006/relationships" xmlns:m="http://schemas.openxmlformats.org/officeDocument/2006/math" xmlns:v="urn:schemas-microsoft-com:vml" xmlns:wp14="http://schemas.microsoft.com/office/word/2010/wordprocessingDrawing" xmlns:wp="http://schemas.openxmlformats.org/drawingml/2006/wordprocessingDrawing" xmlns:w10="urn:schemas-microsoft-com:office:word" xmlns:w="http://schemas.openxmlformats.org/wordprocessingml/2006/main" xmlns:w14="http://schemas.microsoft.com/office/word/2010/wordml" xmlns:w15="http://schemas.microsoft.com/office/word/2012/wordml" xmlns:w16cex="http://schemas.microsoft.com/office/word/2018/wordml/cex" xmlns:w16cid="http://schemas.microsoft.com/office/word/2016/wordml/cid" xmlns:w16="http://schemas.microsoft.com/office/word/2018/wordml" xmlns:w16se="http://schemas.microsoft.com/office/word/2015/wordml/symex" xmlns:wpg="http://schemas.microsoft.com/office/word/2010/wordprocessingGroup" xmlns:wpi="http://schemas.microsoft.com/office/word/2010/wordprocessingInk" xmlns:wne="http://schemas.microsoft.com/office/word/2006/wordml" xmlns:wps="http://schemas.microsoft.com/office/word/2010/wordprocessingShape" mc:Ignorable="w14 w15 w16se w16cid w16 w16cex wp14">
   <w:abstractNum w:abstractNumId="0" w15:restartNumberingAfterBreak="0">
     <w:nsid w:val="FFFFFF7C"/>
     <w:multiLevelType w:val="singleLevel"/>
@@ -10287,7 +10301,7 @@
 </file>
 
 <file path=word/styles.xml><?xml version="1.0" encoding="utf-8"?>
-<w:styles xmlns:mc="http://schemas.openxmlformats.org/markup-compatibility/2006" xmlns:r="http://schemas.openxmlformats.org/officeDocument/2006/relationships" xmlns:w="http://schemas.openxmlformats.org/wordprocessingml/2006/main" xmlns:w14="http://schemas.microsoft.com/office/word/2010/wordml" xmlns:w15="http://schemas.microsoft.com/office/word/2012/wordml" xmlns:w16cid="http://schemas.microsoft.com/office/word/2016/wordml/cid" xmlns:w16se="http://schemas.microsoft.com/office/word/2015/wordml/symex" mc:Ignorable="w14 w15 w16se w16cid">
+<w:styles xmlns:mc="http://schemas.openxmlformats.org/markup-compatibility/2006" xmlns:r="http://schemas.openxmlformats.org/officeDocument/2006/relationships" xmlns:w="http://schemas.openxmlformats.org/wordprocessingml/2006/main" xmlns:w14="http://schemas.microsoft.com/office/word/2010/wordml" xmlns:w15="http://schemas.microsoft.com/office/word/2012/wordml" xmlns:w16cex="http://schemas.microsoft.com/office/word/2018/wordml/cex" xmlns:w16cid="http://schemas.microsoft.com/office/word/2016/wordml/cid" xmlns:w16="http://schemas.microsoft.com/office/word/2018/wordml" xmlns:w16se="http://schemas.microsoft.com/office/word/2015/wordml/symex" mc:Ignorable="w14 w15 w16se w16cid w16 w16cex">
   <w:docDefaults>
     <w:rPrDefault>
       <w:rPr>
@@ -10297,7 +10311,7 @@
     </w:rPrDefault>
     <w:pPrDefault/>
   </w:docDefaults>
-  <w:latentStyles w:defLockedState="1" w:defUIPriority="99" w:defSemiHidden="0" w:defUnhideWhenUsed="0" w:defQFormat="0" w:count="377">
+  <w:latentStyles w:defLockedState="1" w:defUIPriority="99" w:defSemiHidden="0" w:defUnhideWhenUsed="0" w:defQFormat="0" w:count="376">
     <w:lsdException w:name="Normal" w:locked="0" w:qFormat="1"/>
     <w:lsdException w:name="heading 1" w:qFormat="1"/>
     <w:lsdException w:name="heading 2" w:semiHidden="1" w:unhideWhenUsed="1" w:qFormat="1"/>
@@ -10674,7 +10688,6 @@
     <w:lsdException w:name="Hashtag" w:locked="0" w:semiHidden="1" w:unhideWhenUsed="1"/>
     <w:lsdException w:name="Unresolved Mention" w:locked="0" w:semiHidden="1" w:unhideWhenUsed="1"/>
     <w:lsdException w:name="Smart Link" w:locked="0" w:semiHidden="1" w:unhideWhenUsed="1"/>
-    <w:lsdException w:name="Smart Link Error" w:locked="0" w:semiHidden="1" w:unhideWhenUsed="1"/>
   </w:latentStyles>
   <w:style w:type="paragraph" w:default="1" w:styleId="a1">
     <w:name w:val="Normal"/>

</xml_diff>